<commit_message>
nmv 06 04 2022
</commit_message>
<xml_diff>
--- a/TS-Kramam/TS-7.1/TS 7.1 Sanskrit Krama Paatam Corrections.docx
+++ b/TS-Kramam/TS-7.1/TS 7.1 Sanskrit Krama Paatam Corrections.docx
@@ -1756,28 +1756,7 @@
                 <w:sz w:val="40"/>
                 <w:szCs w:val="40"/>
               </w:rPr>
-              <w:t>rÉï</w:t>
-            </w:r>
-            <w:proofErr w:type="spellEnd"/>
-            <w:r>
-              <w:rPr>
-                <w:rFonts w:ascii="BRH Malayalam Extra" w:hAnsi="BRH Malayalam Extra" w:cs="BRH Devanagari Extra"/>
-                <w:b/>
-                <w:color w:val="000000"/>
-                <w:sz w:val="32"/>
-                <w:szCs w:val="40"/>
-              </w:rPr>
-              <w:t>–</w:t>
-            </w:r>
-            <w:proofErr w:type="spellStart"/>
-            <w:r>
-              <w:rPr>
-                <w:rFonts w:ascii="BRH Devanagari Extra" w:hAnsi="BRH Devanagari Extra" w:cs="BRH Devanagari Extra"/>
-                <w:color w:val="000000"/>
-                <w:sz w:val="40"/>
-                <w:szCs w:val="40"/>
-              </w:rPr>
-              <w:t>liÉÏirÉþliÉÈ</w:t>
+              <w:t>rÉïliÉÏirÉþliÉÈ</w:t>
             </w:r>
             <w:proofErr w:type="spellEnd"/>
             <w:r>
@@ -11830,6 +11809,7 @@
                 <w:color w:val="000000"/>
                 <w:sz w:val="40"/>
                 <w:szCs w:val="40"/>
+                <w:highlight w:val="yellow"/>
               </w:rPr>
               <w:t>xuÉÉ</w:t>
             </w:r>
@@ -11841,6 +11821,7 @@
                 <w:color w:val="000000"/>
                 <w:sz w:val="32"/>
                 <w:szCs w:val="40"/>
+                <w:highlight w:val="yellow"/>
               </w:rPr>
               <w:t>–</w:t>
             </w:r>
@@ -11983,6 +11964,7 @@
                 <w:color w:val="000000"/>
                 <w:sz w:val="40"/>
                 <w:szCs w:val="40"/>
+                <w:highlight w:val="green"/>
               </w:rPr>
               <w:t>xÉÉ</w:t>
             </w:r>
@@ -11994,6 +11976,7 @@
                 <w:color w:val="000000"/>
                 <w:sz w:val="32"/>
                 <w:szCs w:val="40"/>
+                <w:highlight w:val="green"/>
               </w:rPr>
               <w:t>–</w:t>
             </w:r>
@@ -14073,7 +14056,26 @@
                 <w:sz w:val="40"/>
                 <w:szCs w:val="40"/>
               </w:rPr>
-              <w:t>xÉqqÉÏþsÉiÉÉ</w:t>
+              <w:t>xÉqqÉÏþ</w:t>
+            </w:r>
+            <w:r>
+              <w:rPr>
+                <w:rFonts w:ascii="BRH Devanagari Extra" w:hAnsi="BRH Devanagari Extra" w:cs="BRH Devanagari Extra"/>
+                <w:color w:val="000000"/>
+                <w:sz w:val="40"/>
+                <w:szCs w:val="40"/>
+                <w:highlight w:val="yellow"/>
+              </w:rPr>
+              <w:t>sÉ</w:t>
+            </w:r>
+            <w:r>
+              <w:rPr>
+                <w:rFonts w:ascii="BRH Devanagari Extra" w:hAnsi="BRH Devanagari Extra" w:cs="BRH Devanagari Extra"/>
+                <w:color w:val="000000"/>
+                <w:sz w:val="40"/>
+                <w:szCs w:val="40"/>
+              </w:rPr>
+              <w:t>iÉÉ</w:t>
             </w:r>
             <w:proofErr w:type="spellEnd"/>
             <w:r>
@@ -14238,144 +14240,163 @@
                 <w:sz w:val="40"/>
                 <w:szCs w:val="40"/>
               </w:rPr>
-              <w:t>xÉqqÉÏþÍsÉiÉÉ</w:t>
-            </w:r>
-            <w:proofErr w:type="spellEnd"/>
-            <w:r>
-              <w:rPr>
-                <w:rFonts w:ascii="BRH Malayalam Extra" w:hAnsi="BRH Malayalam Extra" w:cs="BRH Devanagari Extra"/>
-                <w:b/>
-                <w:color w:val="000000"/>
-                <w:sz w:val="32"/>
-                <w:szCs w:val="40"/>
-              </w:rPr>
-              <w:t>–</w:t>
-            </w:r>
-            <w:proofErr w:type="spellStart"/>
-            <w:r>
-              <w:rPr>
-                <w:rFonts w:ascii="BRH Devanagari Extra" w:hAnsi="BRH Devanagari Extra" w:cs="BRH Devanagari Extra"/>
-                <w:color w:val="000000"/>
-                <w:sz w:val="40"/>
-                <w:szCs w:val="40"/>
-              </w:rPr>
-              <w:t>rÉåÌiÉ</w:t>
-            </w:r>
-            <w:proofErr w:type="spellEnd"/>
-            <w:r>
-              <w:rPr>
-                <w:rFonts w:ascii="BRH Malayalam Extra" w:hAnsi="BRH Malayalam Extra" w:cs="BRH Devanagari Extra"/>
-                <w:b/>
-                <w:color w:val="000000"/>
-                <w:sz w:val="32"/>
-                <w:szCs w:val="40"/>
-              </w:rPr>
-              <w:t>–</w:t>
-            </w:r>
-            <w:r>
-              <w:rPr>
-                <w:rFonts w:ascii="BRH Devanagari Extra" w:hAnsi="BRH Devanagari Extra" w:cs="BRH Devanagari Extra"/>
-                <w:color w:val="000000"/>
-                <w:sz w:val="40"/>
-                <w:szCs w:val="40"/>
-              </w:rPr>
-              <w:t xml:space="preserve"> </w:t>
-            </w:r>
-            <w:proofErr w:type="spellStart"/>
-            <w:r>
-              <w:rPr>
-                <w:rFonts w:ascii="BRH Devanagari Extra" w:hAnsi="BRH Devanagari Extra" w:cs="BRH Devanagari Extra"/>
-                <w:color w:val="000000"/>
-                <w:sz w:val="40"/>
-                <w:szCs w:val="40"/>
-              </w:rPr>
-              <w:t>xÉqÉç-qÉÏ</w:t>
-            </w:r>
-            <w:proofErr w:type="spellEnd"/>
-            <w:r>
-              <w:rPr>
-                <w:rFonts w:ascii="BRH Malayalam Extra" w:hAnsi="BRH Malayalam Extra" w:cs="BRH Devanagari Extra"/>
-                <w:b/>
-                <w:color w:val="000000"/>
-                <w:sz w:val="32"/>
-                <w:szCs w:val="40"/>
-              </w:rPr>
-              <w:t>–</w:t>
-            </w:r>
-            <w:proofErr w:type="spellStart"/>
-            <w:r>
-              <w:rPr>
-                <w:rFonts w:ascii="BRH Devanagari Extra" w:hAnsi="BRH Devanagari Extra" w:cs="BRH Devanagari Extra"/>
-                <w:color w:val="000000"/>
-                <w:sz w:val="40"/>
-                <w:szCs w:val="40"/>
-              </w:rPr>
-              <w:t>ÍsÉ</w:t>
-            </w:r>
-            <w:proofErr w:type="spellEnd"/>
-            <w:r>
-              <w:rPr>
-                <w:rFonts w:ascii="BRH Malayalam Extra" w:hAnsi="BRH Malayalam Extra" w:cs="BRH Devanagari Extra"/>
-                <w:b/>
-                <w:color w:val="000000"/>
-                <w:sz w:val="32"/>
-                <w:szCs w:val="40"/>
-              </w:rPr>
-              <w:t>–</w:t>
-            </w:r>
-            <w:proofErr w:type="spellStart"/>
-            <w:r>
-              <w:rPr>
-                <w:rFonts w:ascii="BRH Devanagari Extra" w:hAnsi="BRH Devanagari Extra" w:cs="BRH Devanagari Extra"/>
-                <w:color w:val="000000"/>
-                <w:sz w:val="40"/>
-                <w:szCs w:val="40"/>
-              </w:rPr>
-              <w:t>iÉÉ</w:t>
-            </w:r>
-            <w:proofErr w:type="spellEnd"/>
-            <w:r>
-              <w:rPr>
-                <w:rFonts w:ascii="BRH Malayalam Extra" w:hAnsi="BRH Malayalam Extra" w:cs="BRH Devanagari Extra"/>
-                <w:b/>
-                <w:color w:val="000000"/>
-                <w:sz w:val="32"/>
-                <w:szCs w:val="40"/>
-              </w:rPr>
-              <w:t>–</w:t>
-            </w:r>
-            <w:proofErr w:type="spellStart"/>
-            <w:r>
-              <w:rPr>
-                <w:rFonts w:ascii="BRH Devanagari Extra" w:hAnsi="BRH Devanagari Extra" w:cs="BRH Devanagari Extra"/>
-                <w:color w:val="000000"/>
-                <w:sz w:val="40"/>
-                <w:szCs w:val="40"/>
-              </w:rPr>
-              <w:t>rÉ</w:t>
-            </w:r>
-            <w:proofErr w:type="spellEnd"/>
-            <w:r>
-              <w:rPr>
-                <w:rFonts w:ascii="BRH Malayalam Extra" w:hAnsi="BRH Malayalam Extra" w:cs="BRH Devanagari Extra"/>
-                <w:b/>
-                <w:color w:val="000000"/>
-                <w:sz w:val="32"/>
-                <w:szCs w:val="40"/>
-              </w:rPr>
-              <w:t>–</w:t>
-            </w:r>
-            <w:r>
-              <w:rPr>
-                <w:rFonts w:ascii="BRH Devanagari Extra" w:hAnsi="BRH Devanagari Extra" w:cs="BRH Devanagari Extra"/>
-                <w:color w:val="000000"/>
-                <w:sz w:val="40"/>
-                <w:szCs w:val="40"/>
-              </w:rPr>
-              <w:t xml:space="preserve"> |</w:t>
+              <w:t>xÉqqÉÏ</w:t>
+            </w:r>
+            <w:r>
+              <w:rPr>
+                <w:rFonts w:ascii="BRH Devanagari Extra" w:hAnsi="BRH Devanagari Extra" w:cs="BRH Devanagari Extra"/>
+                <w:color w:val="000000"/>
+                <w:sz w:val="40"/>
+                <w:szCs w:val="40"/>
+                <w:highlight w:val="green"/>
+              </w:rPr>
+              <w:t>þÍsÉ</w:t>
             </w:r>
             <w:bookmarkStart w:id="0" w:name="_GoBack"/>
             <w:bookmarkEnd w:id="0"/>
+            <w:r>
+              <w:rPr>
+                <w:rFonts w:ascii="BRH Devanagari Extra" w:hAnsi="BRH Devanagari Extra" w:cs="BRH Devanagari Extra"/>
+                <w:color w:val="000000"/>
+                <w:sz w:val="40"/>
+                <w:szCs w:val="40"/>
+              </w:rPr>
+              <w:t>iÉÉ</w:t>
+            </w:r>
+            <w:proofErr w:type="spellEnd"/>
+            <w:r>
+              <w:rPr>
+                <w:rFonts w:ascii="BRH Malayalam Extra" w:hAnsi="BRH Malayalam Extra" w:cs="BRH Devanagari Extra"/>
+                <w:b/>
+                <w:color w:val="000000"/>
+                <w:sz w:val="32"/>
+                <w:szCs w:val="40"/>
+              </w:rPr>
+              <w:t>–</w:t>
+            </w:r>
+            <w:proofErr w:type="spellStart"/>
+            <w:r>
+              <w:rPr>
+                <w:rFonts w:ascii="BRH Devanagari Extra" w:hAnsi="BRH Devanagari Extra" w:cs="BRH Devanagari Extra"/>
+                <w:color w:val="000000"/>
+                <w:sz w:val="40"/>
+                <w:szCs w:val="40"/>
+              </w:rPr>
+              <w:t>rÉåÌiÉ</w:t>
+            </w:r>
+            <w:proofErr w:type="spellEnd"/>
+            <w:r>
+              <w:rPr>
+                <w:rFonts w:ascii="BRH Malayalam Extra" w:hAnsi="BRH Malayalam Extra" w:cs="BRH Devanagari Extra"/>
+                <w:b/>
+                <w:color w:val="000000"/>
+                <w:sz w:val="32"/>
+                <w:szCs w:val="40"/>
+              </w:rPr>
+              <w:t>–</w:t>
+            </w:r>
+            <w:r>
+              <w:rPr>
+                <w:rFonts w:ascii="BRH Devanagari Extra" w:hAnsi="BRH Devanagari Extra" w:cs="BRH Devanagari Extra"/>
+                <w:color w:val="000000"/>
+                <w:sz w:val="40"/>
+                <w:szCs w:val="40"/>
+              </w:rPr>
+              <w:t xml:space="preserve"> </w:t>
+            </w:r>
+            <w:proofErr w:type="spellStart"/>
+            <w:r>
+              <w:rPr>
+                <w:rFonts w:ascii="BRH Devanagari Extra" w:hAnsi="BRH Devanagari Extra" w:cs="BRH Devanagari Extra"/>
+                <w:color w:val="000000"/>
+                <w:sz w:val="40"/>
+                <w:szCs w:val="40"/>
+              </w:rPr>
+              <w:t>xÉqÉç-qÉÏ</w:t>
+            </w:r>
+            <w:proofErr w:type="spellEnd"/>
+            <w:r>
+              <w:rPr>
+                <w:rFonts w:ascii="BRH Malayalam Extra" w:hAnsi="BRH Malayalam Extra" w:cs="BRH Devanagari Extra"/>
+                <w:b/>
+                <w:color w:val="000000"/>
+                <w:sz w:val="32"/>
+                <w:szCs w:val="40"/>
+              </w:rPr>
+              <w:t>–</w:t>
+            </w:r>
+            <w:proofErr w:type="spellStart"/>
+            <w:r>
+              <w:rPr>
+                <w:rFonts w:ascii="BRH Devanagari Extra" w:hAnsi="BRH Devanagari Extra" w:cs="BRH Devanagari Extra"/>
+                <w:color w:val="000000"/>
+                <w:sz w:val="40"/>
+                <w:szCs w:val="40"/>
+              </w:rPr>
+              <w:t>ÍsÉ</w:t>
+            </w:r>
+            <w:proofErr w:type="spellEnd"/>
+            <w:r>
+              <w:rPr>
+                <w:rFonts w:ascii="BRH Malayalam Extra" w:hAnsi="BRH Malayalam Extra" w:cs="BRH Devanagari Extra"/>
+                <w:b/>
+                <w:color w:val="000000"/>
+                <w:sz w:val="32"/>
+                <w:szCs w:val="40"/>
+              </w:rPr>
+              <w:t>–</w:t>
+            </w:r>
+            <w:proofErr w:type="spellStart"/>
+            <w:r>
+              <w:rPr>
+                <w:rFonts w:ascii="BRH Devanagari Extra" w:hAnsi="BRH Devanagari Extra" w:cs="BRH Devanagari Extra"/>
+                <w:color w:val="000000"/>
+                <w:sz w:val="40"/>
+                <w:szCs w:val="40"/>
+              </w:rPr>
+              <w:t>iÉÉ</w:t>
+            </w:r>
+            <w:proofErr w:type="spellEnd"/>
+            <w:r>
+              <w:rPr>
+                <w:rFonts w:ascii="BRH Malayalam Extra" w:hAnsi="BRH Malayalam Extra" w:cs="BRH Devanagari Extra"/>
+                <w:b/>
+                <w:color w:val="000000"/>
+                <w:sz w:val="32"/>
+                <w:szCs w:val="40"/>
+              </w:rPr>
+              <w:t>–</w:t>
+            </w:r>
+            <w:proofErr w:type="spellStart"/>
+            <w:r>
+              <w:rPr>
+                <w:rFonts w:ascii="BRH Devanagari Extra" w:hAnsi="BRH Devanagari Extra" w:cs="BRH Devanagari Extra"/>
+                <w:color w:val="000000"/>
+                <w:sz w:val="40"/>
+                <w:szCs w:val="40"/>
+              </w:rPr>
+              <w:t>rÉ</w:t>
+            </w:r>
+            <w:proofErr w:type="spellEnd"/>
+            <w:r>
+              <w:rPr>
+                <w:rFonts w:ascii="BRH Malayalam Extra" w:hAnsi="BRH Malayalam Extra" w:cs="BRH Devanagari Extra"/>
+                <w:b/>
+                <w:color w:val="000000"/>
+                <w:sz w:val="32"/>
+                <w:szCs w:val="40"/>
+              </w:rPr>
+              <w:t>–</w:t>
+            </w:r>
+            <w:r>
+              <w:rPr>
+                <w:rFonts w:ascii="BRH Devanagari Extra" w:hAnsi="BRH Devanagari Extra" w:cs="BRH Devanagari Extra"/>
+                <w:color w:val="000000"/>
+                <w:sz w:val="40"/>
+                <w:szCs w:val="40"/>
+              </w:rPr>
+              <w:t xml:space="preserve"> |</w:t>
+            </w:r>
           </w:p>
         </w:tc>
       </w:tr>
@@ -19409,7 +19430,7 @@
         <w:bCs/>
         <w:noProof/>
       </w:rPr>
-      <w:t>2</w:t>
+      <w:t>6</w:t>
     </w:r>
     <w:r>
       <w:rPr>
@@ -19603,7 +19624,7 @@
         <w:bCs/>
         <w:noProof/>
       </w:rPr>
-      <w:t>1</w:t>
+      <w:t>7</w:t>
     </w:r>
     <w:r>
       <w:rPr>
@@ -20503,7 +20524,7 @@
 </file>
 
 <file path=customXml/itemProps1.xml><?xml version="1.0" encoding="utf-8"?>
-<ds:datastoreItem xmlns:ds="http://schemas.openxmlformats.org/officeDocument/2006/customXml" ds:itemID="{5893B7C7-A5C2-465D-83D1-0A858FC97EAC}">
+<ds:datastoreItem xmlns:ds="http://schemas.openxmlformats.org/officeDocument/2006/customXml" ds:itemID="{39F12111-5C6F-43B0-8F04-7C41710CB9CD}">
   <ds:schemaRefs>
     <ds:schemaRef ds:uri="http://schemas.openxmlformats.org/officeDocument/2006/bibliography"/>
   </ds:schemaRefs>

</xml_diff>

<commit_message>
TS Kramam 7 edits - Sethu - 11/09/2022
</commit_message>
<xml_diff>
--- a/TS-Kramam/TS-7.1/TS 7.1 Sanskrit Krama Paatam Corrections.docx
+++ b/TS-Kramam/TS-7.1/TS 7.1 Sanskrit Krama Paatam Corrections.docx
@@ -1,6 +1,6 @@
 
 <file path=word/document.xml><?xml version="1.0" encoding="utf-8"?>
-<w:document xmlns:wpc="http://schemas.microsoft.com/office/word/2010/wordprocessingCanvas" xmlns:cx="http://schemas.microsoft.com/office/drawing/2014/chartex" xmlns:cx1="http://schemas.microsoft.com/office/drawing/2015/9/8/chartex" xmlns:mc="http://schemas.openxmlformats.org/markup-compatibility/2006" xmlns:o="urn:schemas-microsoft-com:office:office" xmlns:r="http://schemas.openxmlformats.org/officeDocument/2006/relationships" xmlns:m="http://schemas.openxmlformats.org/officeDocument/2006/math" xmlns:v="urn:schemas-microsoft-com:vml" xmlns:wp14="http://schemas.microsoft.com/office/word/2010/wordprocessingDrawing" xmlns:wp="http://schemas.openxmlformats.org/drawingml/2006/wordprocessingDrawing" xmlns:w10="urn:schemas-microsoft-com:office:word" xmlns:w="http://schemas.openxmlformats.org/wordprocessingml/2006/main" xmlns:w14="http://schemas.microsoft.com/office/word/2010/wordml" xmlns:w15="http://schemas.microsoft.com/office/word/2012/wordml" xmlns:w16se="http://schemas.microsoft.com/office/word/2015/wordml/symex" xmlns:wpg="http://schemas.microsoft.com/office/word/2010/wordprocessingGroup" xmlns:wpi="http://schemas.microsoft.com/office/word/2010/wordprocessingInk" xmlns:wne="http://schemas.microsoft.com/office/word/2006/wordml" xmlns:wps="http://schemas.microsoft.com/office/word/2010/wordprocessingShape" mc:Ignorable="w14 w15 w16se wp14">
+<w:document xmlns:wpc="http://schemas.microsoft.com/office/word/2010/wordprocessingCanvas" xmlns:cx="http://schemas.microsoft.com/office/drawing/2014/chartex" xmlns:cx1="http://schemas.microsoft.com/office/drawing/2015/9/8/chartex" xmlns:cx2="http://schemas.microsoft.com/office/drawing/2015/10/21/chartex" xmlns:cx3="http://schemas.microsoft.com/office/drawing/2016/5/9/chartex" xmlns:cx4="http://schemas.microsoft.com/office/drawing/2016/5/10/chartex" xmlns:cx5="http://schemas.microsoft.com/office/drawing/2016/5/11/chartex" xmlns:cx6="http://schemas.microsoft.com/office/drawing/2016/5/12/chartex" xmlns:cx7="http://schemas.microsoft.com/office/drawing/2016/5/13/chartex" xmlns:cx8="http://schemas.microsoft.com/office/drawing/2016/5/14/chartex" xmlns:mc="http://schemas.openxmlformats.org/markup-compatibility/2006" xmlns:aink="http://schemas.microsoft.com/office/drawing/2016/ink" xmlns:am3d="http://schemas.microsoft.com/office/drawing/2017/model3d" xmlns:o="urn:schemas-microsoft-com:office:office" xmlns:oel="http://schemas.microsoft.com/office/2019/extlst" xmlns:r="http://schemas.openxmlformats.org/officeDocument/2006/relationships" xmlns:m="http://schemas.openxmlformats.org/officeDocument/2006/math" xmlns:v="urn:schemas-microsoft-com:vml" xmlns:wp14="http://schemas.microsoft.com/office/word/2010/wordprocessingDrawing" xmlns:wp="http://schemas.openxmlformats.org/drawingml/2006/wordprocessingDrawing" xmlns:w10="urn:schemas-microsoft-com:office:word" xmlns:w="http://schemas.openxmlformats.org/wordprocessingml/2006/main" xmlns:w14="http://schemas.microsoft.com/office/word/2010/wordml" xmlns:w15="http://schemas.microsoft.com/office/word/2012/wordml" xmlns:w16cex="http://schemas.microsoft.com/office/word/2018/wordml/cex" xmlns:w16cid="http://schemas.microsoft.com/office/word/2016/wordml/cid" xmlns:w16="http://schemas.microsoft.com/office/word/2018/wordml" xmlns:w16sdtdh="http://schemas.microsoft.com/office/word/2020/wordml/sdtdatahash" xmlns:w16se="http://schemas.microsoft.com/office/word/2015/wordml/symex" xmlns:wpg="http://schemas.microsoft.com/office/word/2010/wordprocessingGroup" xmlns:wpi="http://schemas.microsoft.com/office/word/2010/wordprocessingInk" xmlns:wne="http://schemas.microsoft.com/office/word/2006/wordml" xmlns:wps="http://schemas.microsoft.com/office/word/2010/wordprocessingShape" mc:Ignorable="w14 w15 w16se w16cid w16 w16cex w16sdtdh wp14">
   <w:body>
     <w:p>
       <w:pPr>
@@ -13,7 +13,6 @@
           <w:u w:val="single"/>
         </w:rPr>
       </w:pPr>
-      <w:bookmarkStart w:id="0" w:name="_GoBack"/>
       <w:r>
         <w:rPr>
           <w:b/>
@@ -24,7 +23,6 @@
         </w:rPr>
         <w:t xml:space="preserve">TS </w:t>
       </w:r>
-      <w:proofErr w:type="spellStart"/>
       <w:r>
         <w:rPr>
           <w:b/>
@@ -35,7 +33,6 @@
         </w:rPr>
         <w:t>Krama</w:t>
       </w:r>
-      <w:proofErr w:type="spellEnd"/>
       <w:r>
         <w:rPr>
           <w:b/>
@@ -44,29 +41,7 @@
           <w:szCs w:val="32"/>
           <w:u w:val="single"/>
         </w:rPr>
-        <w:t xml:space="preserve"> </w:t>
-      </w:r>
-      <w:proofErr w:type="spellStart"/>
-      <w:r>
-        <w:rPr>
-          <w:b/>
-          <w:bCs/>
-          <w:sz w:val="32"/>
-          <w:szCs w:val="32"/>
-          <w:u w:val="single"/>
-        </w:rPr>
-        <w:t>Paatam</w:t>
-      </w:r>
-      <w:proofErr w:type="spellEnd"/>
-      <w:r>
-        <w:rPr>
-          <w:b/>
-          <w:bCs/>
-          <w:sz w:val="32"/>
-          <w:szCs w:val="32"/>
-          <w:u w:val="single"/>
-        </w:rPr>
-        <w:t xml:space="preserve"> – TS </w:t>
+        <w:t xml:space="preserve"> Paatam – TS </w:t>
       </w:r>
       <w:r>
         <w:rPr>
@@ -177,12 +152,16 @@
               <w:spacing w:before="0" w:line="240" w:lineRule="auto"/>
               <w:jc w:val="center"/>
               <w:rPr>
-                <w:sz w:val="32"/>
-                <w:szCs w:val="32"/>
-              </w:rPr>
-            </w:pPr>
-            <w:r>
-              <w:rPr>
+                <w:b/>
+                <w:bCs/>
+                <w:sz w:val="32"/>
+                <w:szCs w:val="32"/>
+              </w:rPr>
+            </w:pPr>
+            <w:r>
+              <w:rPr>
+                <w:b/>
+                <w:bCs/>
                 <w:sz w:val="32"/>
                 <w:szCs w:val="32"/>
               </w:rPr>
@@ -194,12 +173,16 @@
               <w:spacing w:before="0" w:line="240" w:lineRule="auto"/>
               <w:jc w:val="center"/>
               <w:rPr>
-                <w:sz w:val="32"/>
-                <w:szCs w:val="32"/>
-              </w:rPr>
-            </w:pPr>
-            <w:r>
-              <w:rPr>
+                <w:b/>
+                <w:bCs/>
+                <w:sz w:val="32"/>
+                <w:szCs w:val="32"/>
+              </w:rPr>
+            </w:pPr>
+            <w:r>
+              <w:rPr>
+                <w:b/>
+                <w:bCs/>
                 <w:sz w:val="32"/>
                 <w:szCs w:val="32"/>
               </w:rPr>
@@ -216,12 +199,16 @@
               <w:spacing w:before="0" w:line="240" w:lineRule="auto"/>
               <w:jc w:val="center"/>
               <w:rPr>
-                <w:sz w:val="32"/>
-                <w:szCs w:val="32"/>
-              </w:rPr>
-            </w:pPr>
-            <w:r>
-              <w:rPr>
+                <w:b/>
+                <w:bCs/>
+                <w:sz w:val="32"/>
+                <w:szCs w:val="32"/>
+              </w:rPr>
+            </w:pPr>
+            <w:r>
+              <w:rPr>
+                <w:b/>
+                <w:bCs/>
                 <w:sz w:val="32"/>
                 <w:szCs w:val="32"/>
               </w:rPr>
@@ -239,12 +226,16 @@
               <w:ind w:right="-18"/>
               <w:jc w:val="center"/>
               <w:rPr>
-                <w:sz w:val="32"/>
-                <w:szCs w:val="32"/>
-              </w:rPr>
-            </w:pPr>
-            <w:r>
-              <w:rPr>
+                <w:b/>
+                <w:bCs/>
+                <w:sz w:val="32"/>
+                <w:szCs w:val="32"/>
+              </w:rPr>
+            </w:pPr>
+            <w:r>
+              <w:rPr>
+                <w:b/>
+                <w:bCs/>
                 <w:sz w:val="32"/>
                 <w:szCs w:val="32"/>
               </w:rPr>
@@ -304,19 +295,8 @@
                 <w:sz w:val="28"/>
                 <w:szCs w:val="32"/>
               </w:rPr>
-              <w:t xml:space="preserve"> – </w:t>
-            </w:r>
-            <w:proofErr w:type="spellStart"/>
-            <w:r>
-              <w:rPr>
-                <w:rFonts w:cs="Arial"/>
-                <w:b/>
-                <w:sz w:val="28"/>
-                <w:szCs w:val="32"/>
-              </w:rPr>
-              <w:t>Kramam</w:t>
-            </w:r>
-            <w:proofErr w:type="spellEnd"/>
+              <w:t xml:space="preserve"> – Kramam</w:t>
+            </w:r>
           </w:p>
           <w:p>
             <w:pPr>
@@ -336,45 +316,14 @@
                 <w:szCs w:val="32"/>
               </w:rPr>
             </w:pPr>
-            <w:proofErr w:type="spellStart"/>
-            <w:r>
-              <w:rPr>
-                <w:rFonts w:cs="Arial"/>
-                <w:b/>
-                <w:sz w:val="28"/>
-                <w:szCs w:val="32"/>
-              </w:rPr>
-              <w:t>Krama</w:t>
-            </w:r>
-            <w:proofErr w:type="spellEnd"/>
-            <w:r>
-              <w:rPr>
-                <w:rFonts w:cs="Arial"/>
-                <w:b/>
-                <w:sz w:val="28"/>
-                <w:szCs w:val="32"/>
-              </w:rPr>
-              <w:t xml:space="preserve"> </w:t>
-            </w:r>
-            <w:proofErr w:type="spellStart"/>
-            <w:r>
-              <w:rPr>
-                <w:rFonts w:cs="Arial"/>
-                <w:b/>
-                <w:sz w:val="28"/>
-                <w:szCs w:val="32"/>
-              </w:rPr>
-              <w:t>Vaakyam</w:t>
-            </w:r>
-            <w:proofErr w:type="spellEnd"/>
-            <w:r>
-              <w:rPr>
-                <w:rFonts w:cs="Arial"/>
-                <w:b/>
-                <w:sz w:val="28"/>
-                <w:szCs w:val="32"/>
-              </w:rPr>
-              <w:t xml:space="preserve"> No.– </w:t>
+            <w:r>
+              <w:rPr>
+                <w:rFonts w:cs="Arial"/>
+                <w:b/>
+                <w:sz w:val="28"/>
+                <w:szCs w:val="32"/>
+              </w:rPr>
+              <w:t xml:space="preserve">Krama Vaakyam No.– </w:t>
             </w:r>
             <w:r>
               <w:rPr>
@@ -404,25 +353,14 @@
                 <w:szCs w:val="32"/>
               </w:rPr>
             </w:pPr>
-            <w:proofErr w:type="spellStart"/>
-            <w:r>
-              <w:rPr>
-                <w:rFonts w:cs="Arial"/>
-                <w:b/>
-                <w:sz w:val="28"/>
-                <w:szCs w:val="32"/>
-              </w:rPr>
-              <w:t>Panchaati</w:t>
-            </w:r>
-            <w:proofErr w:type="spellEnd"/>
-            <w:r>
-              <w:rPr>
-                <w:rFonts w:cs="Arial"/>
-                <w:b/>
-                <w:sz w:val="28"/>
-                <w:szCs w:val="32"/>
-              </w:rPr>
-              <w:t xml:space="preserve"> No</w:t>
+            <w:r>
+              <w:rPr>
+                <w:rFonts w:cs="Arial"/>
+                <w:b/>
+                <w:sz w:val="28"/>
+                <w:szCs w:val="32"/>
+              </w:rPr>
+              <w:t>Panchaati No</w:t>
             </w:r>
             <w:r>
               <w:rPr>
@@ -670,7 +608,6 @@
         <w:t>=========</w:t>
       </w:r>
     </w:p>
-    <w:bookmarkEnd w:id="0"/>
     <w:p>
       <w:pPr>
         <w:jc w:val="center"/>
@@ -692,7 +629,6 @@
         </w:rPr>
         <w:t xml:space="preserve">TS </w:t>
       </w:r>
-      <w:proofErr w:type="spellStart"/>
       <w:r>
         <w:rPr>
           <w:b/>
@@ -703,7 +639,6 @@
         </w:rPr>
         <w:t>Krama</w:t>
       </w:r>
-      <w:proofErr w:type="spellEnd"/>
       <w:r>
         <w:rPr>
           <w:b/>
@@ -712,29 +647,7 @@
           <w:szCs w:val="32"/>
           <w:u w:val="single"/>
         </w:rPr>
-        <w:t xml:space="preserve"> </w:t>
-      </w:r>
-      <w:proofErr w:type="spellStart"/>
-      <w:r>
-        <w:rPr>
-          <w:b/>
-          <w:bCs/>
-          <w:sz w:val="32"/>
-          <w:szCs w:val="32"/>
-          <w:u w:val="single"/>
-        </w:rPr>
-        <w:t>Paatam</w:t>
-      </w:r>
-      <w:proofErr w:type="spellEnd"/>
-      <w:r>
-        <w:rPr>
-          <w:b/>
-          <w:bCs/>
-          <w:sz w:val="32"/>
-          <w:szCs w:val="32"/>
-          <w:u w:val="single"/>
-        </w:rPr>
-        <w:t xml:space="preserve"> – TS </w:t>
+        <w:t xml:space="preserve"> Paatam – TS </w:t>
       </w:r>
       <w:r>
         <w:rPr>
@@ -982,19 +895,8 @@
                 <w:sz w:val="28"/>
                 <w:szCs w:val="32"/>
               </w:rPr>
-              <w:t xml:space="preserve">T.S.7.1.1.2 – </w:t>
-            </w:r>
-            <w:proofErr w:type="spellStart"/>
-            <w:r>
-              <w:rPr>
-                <w:rFonts w:cs="Arial"/>
-                <w:b/>
-                <w:sz w:val="28"/>
-                <w:szCs w:val="32"/>
-              </w:rPr>
-              <w:t>Kramam</w:t>
-            </w:r>
-            <w:proofErr w:type="spellEnd"/>
+              <w:t>T.S.7.1.1.2 – Kramam</w:t>
+            </w:r>
           </w:p>
           <w:p>
             <w:pPr>
@@ -1014,45 +916,14 @@
                 <w:szCs w:val="32"/>
               </w:rPr>
             </w:pPr>
-            <w:proofErr w:type="spellStart"/>
-            <w:r>
-              <w:rPr>
-                <w:rFonts w:cs="Arial"/>
-                <w:b/>
-                <w:sz w:val="28"/>
-                <w:szCs w:val="32"/>
-              </w:rPr>
-              <w:t>Krama</w:t>
-            </w:r>
-            <w:proofErr w:type="spellEnd"/>
-            <w:r>
-              <w:rPr>
-                <w:rFonts w:cs="Arial"/>
-                <w:b/>
-                <w:sz w:val="28"/>
-                <w:szCs w:val="32"/>
-              </w:rPr>
-              <w:t xml:space="preserve"> </w:t>
-            </w:r>
-            <w:proofErr w:type="spellStart"/>
-            <w:r>
-              <w:rPr>
-                <w:rFonts w:cs="Arial"/>
-                <w:b/>
-                <w:sz w:val="28"/>
-                <w:szCs w:val="32"/>
-              </w:rPr>
-              <w:t>Vaakyam</w:t>
-            </w:r>
-            <w:proofErr w:type="spellEnd"/>
-            <w:r>
-              <w:rPr>
-                <w:rFonts w:cs="Arial"/>
-                <w:b/>
-                <w:sz w:val="28"/>
-                <w:szCs w:val="32"/>
-              </w:rPr>
-              <w:t xml:space="preserve"> No.– 36</w:t>
+            <w:r>
+              <w:rPr>
+                <w:rFonts w:cs="Arial"/>
+                <w:b/>
+                <w:sz w:val="28"/>
+                <w:szCs w:val="32"/>
+              </w:rPr>
+              <w:t>Krama Vaakyam No.– 36</w:t>
             </w:r>
           </w:p>
           <w:p>
@@ -1073,25 +944,14 @@
                 <w:szCs w:val="32"/>
               </w:rPr>
             </w:pPr>
-            <w:proofErr w:type="spellStart"/>
-            <w:r>
-              <w:rPr>
-                <w:rFonts w:cs="Arial"/>
-                <w:b/>
-                <w:sz w:val="28"/>
-                <w:szCs w:val="32"/>
-              </w:rPr>
-              <w:t>Panchaati</w:t>
-            </w:r>
-            <w:proofErr w:type="spellEnd"/>
-            <w:r>
-              <w:rPr>
-                <w:rFonts w:cs="Arial"/>
-                <w:b/>
-                <w:sz w:val="28"/>
-                <w:szCs w:val="32"/>
-              </w:rPr>
-              <w:t xml:space="preserve"> No</w:t>
+            <w:r>
+              <w:rPr>
+                <w:rFonts w:cs="Arial"/>
+                <w:b/>
+                <w:sz w:val="28"/>
+                <w:szCs w:val="32"/>
+              </w:rPr>
+              <w:t>Panchaati No</w:t>
             </w:r>
             <w:r>
               <w:rPr>
@@ -1335,19 +1195,8 @@
                 <w:sz w:val="28"/>
                 <w:szCs w:val="32"/>
               </w:rPr>
-              <w:t xml:space="preserve">T.S.7.1.1.6 – </w:t>
-            </w:r>
-            <w:proofErr w:type="spellStart"/>
-            <w:r>
-              <w:rPr>
-                <w:rFonts w:cs="Arial"/>
-                <w:b/>
-                <w:sz w:val="28"/>
-                <w:szCs w:val="32"/>
-              </w:rPr>
-              <w:t>Kramam</w:t>
-            </w:r>
-            <w:proofErr w:type="spellEnd"/>
+              <w:t>T.S.7.1.1.6 – Kramam</w:t>
+            </w:r>
           </w:p>
           <w:p>
             <w:pPr>
@@ -1367,45 +1216,14 @@
                 <w:szCs w:val="32"/>
               </w:rPr>
             </w:pPr>
-            <w:proofErr w:type="spellStart"/>
-            <w:r>
-              <w:rPr>
-                <w:rFonts w:cs="Arial"/>
-                <w:b/>
-                <w:sz w:val="28"/>
-                <w:szCs w:val="32"/>
-              </w:rPr>
-              <w:t>Krama</w:t>
-            </w:r>
-            <w:proofErr w:type="spellEnd"/>
-            <w:r>
-              <w:rPr>
-                <w:rFonts w:cs="Arial"/>
-                <w:b/>
-                <w:sz w:val="28"/>
-                <w:szCs w:val="32"/>
-              </w:rPr>
-              <w:t xml:space="preserve"> </w:t>
-            </w:r>
-            <w:proofErr w:type="spellStart"/>
-            <w:r>
-              <w:rPr>
-                <w:rFonts w:cs="Arial"/>
-                <w:b/>
-                <w:sz w:val="28"/>
-                <w:szCs w:val="32"/>
-              </w:rPr>
-              <w:t>Vaakyam</w:t>
-            </w:r>
-            <w:proofErr w:type="spellEnd"/>
-            <w:r>
-              <w:rPr>
-                <w:rFonts w:cs="Arial"/>
-                <w:b/>
-                <w:sz w:val="28"/>
-                <w:szCs w:val="32"/>
-              </w:rPr>
-              <w:t xml:space="preserve"> No.– 67</w:t>
+            <w:r>
+              <w:rPr>
+                <w:rFonts w:cs="Arial"/>
+                <w:b/>
+                <w:sz w:val="28"/>
+                <w:szCs w:val="32"/>
+              </w:rPr>
+              <w:t>Krama Vaakyam No.– 67</w:t>
             </w:r>
           </w:p>
           <w:p>
@@ -1423,25 +1241,14 @@
                 <w:szCs w:val="36"/>
               </w:rPr>
             </w:pPr>
-            <w:proofErr w:type="spellStart"/>
-            <w:r>
-              <w:rPr>
-                <w:rFonts w:cs="Arial"/>
-                <w:b/>
-                <w:sz w:val="28"/>
-                <w:szCs w:val="32"/>
-              </w:rPr>
-              <w:t>Panchaati</w:t>
-            </w:r>
-            <w:proofErr w:type="spellEnd"/>
-            <w:r>
-              <w:rPr>
-                <w:rFonts w:cs="Arial"/>
-                <w:b/>
-                <w:sz w:val="28"/>
-                <w:szCs w:val="32"/>
-              </w:rPr>
-              <w:t xml:space="preserve"> No</w:t>
+            <w:r>
+              <w:rPr>
+                <w:rFonts w:cs="Arial"/>
+                <w:b/>
+                <w:sz w:val="28"/>
+                <w:szCs w:val="32"/>
+              </w:rPr>
+              <w:t>Panchaati No</w:t>
             </w:r>
             <w:r>
               <w:rPr>
@@ -1808,19 +1615,8 @@
                 <w:sz w:val="28"/>
                 <w:szCs w:val="32"/>
               </w:rPr>
-              <w:t xml:space="preserve">T.S.7.1.3.1 – </w:t>
-            </w:r>
-            <w:proofErr w:type="spellStart"/>
-            <w:r>
-              <w:rPr>
-                <w:rFonts w:cs="Arial"/>
-                <w:b/>
-                <w:sz w:val="28"/>
-                <w:szCs w:val="32"/>
-              </w:rPr>
-              <w:t>Kramam</w:t>
-            </w:r>
-            <w:proofErr w:type="spellEnd"/>
+              <w:t>T.S.7.1.3.1 – Kramam</w:t>
+            </w:r>
           </w:p>
           <w:p>
             <w:pPr>
@@ -1840,45 +1636,14 @@
                 <w:szCs w:val="32"/>
               </w:rPr>
             </w:pPr>
-            <w:proofErr w:type="spellStart"/>
-            <w:r>
-              <w:rPr>
-                <w:rFonts w:cs="Arial"/>
-                <w:b/>
-                <w:sz w:val="28"/>
-                <w:szCs w:val="32"/>
-              </w:rPr>
-              <w:t>Krama</w:t>
-            </w:r>
-            <w:proofErr w:type="spellEnd"/>
-            <w:r>
-              <w:rPr>
-                <w:rFonts w:cs="Arial"/>
-                <w:b/>
-                <w:sz w:val="28"/>
-                <w:szCs w:val="32"/>
-              </w:rPr>
-              <w:t xml:space="preserve"> </w:t>
-            </w:r>
-            <w:proofErr w:type="spellStart"/>
-            <w:r>
-              <w:rPr>
-                <w:rFonts w:cs="Arial"/>
-                <w:b/>
-                <w:sz w:val="28"/>
-                <w:szCs w:val="32"/>
-              </w:rPr>
-              <w:t>Vaakyam</w:t>
-            </w:r>
-            <w:proofErr w:type="spellEnd"/>
-            <w:r>
-              <w:rPr>
-                <w:rFonts w:cs="Arial"/>
-                <w:b/>
-                <w:sz w:val="28"/>
-                <w:szCs w:val="32"/>
-              </w:rPr>
-              <w:t xml:space="preserve"> No.– 21</w:t>
+            <w:r>
+              <w:rPr>
+                <w:rFonts w:cs="Arial"/>
+                <w:b/>
+                <w:sz w:val="28"/>
+                <w:szCs w:val="32"/>
+              </w:rPr>
+              <w:t>Krama Vaakyam No.– 21</w:t>
             </w:r>
           </w:p>
           <w:p>
@@ -1899,25 +1664,14 @@
                 <w:szCs w:val="32"/>
               </w:rPr>
             </w:pPr>
-            <w:proofErr w:type="spellStart"/>
-            <w:r>
-              <w:rPr>
-                <w:rFonts w:cs="Arial"/>
-                <w:b/>
-                <w:sz w:val="28"/>
-                <w:szCs w:val="32"/>
-              </w:rPr>
-              <w:t>Panchaati</w:t>
-            </w:r>
-            <w:proofErr w:type="spellEnd"/>
-            <w:r>
-              <w:rPr>
-                <w:rFonts w:cs="Arial"/>
-                <w:b/>
-                <w:sz w:val="28"/>
-                <w:szCs w:val="32"/>
-              </w:rPr>
-              <w:t xml:space="preserve"> No</w:t>
+            <w:r>
+              <w:rPr>
+                <w:rFonts w:cs="Arial"/>
+                <w:b/>
+                <w:sz w:val="28"/>
+                <w:szCs w:val="32"/>
+              </w:rPr>
+              <w:t>Panchaati No</w:t>
             </w:r>
             <w:r>
               <w:rPr>
@@ -2418,19 +2172,8 @@
                 <w:szCs w:val="32"/>
               </w:rPr>
               <w:lastRenderedPageBreak/>
-              <w:t xml:space="preserve">T.S.7.1.3.1 – </w:t>
-            </w:r>
-            <w:proofErr w:type="spellStart"/>
-            <w:r>
-              <w:rPr>
-                <w:rFonts w:cs="Arial"/>
-                <w:b/>
-                <w:sz w:val="28"/>
-                <w:szCs w:val="32"/>
-              </w:rPr>
-              <w:t>Kramam</w:t>
-            </w:r>
-            <w:proofErr w:type="spellEnd"/>
+              <w:t>T.S.7.1.3.1 – Kramam</w:t>
+            </w:r>
           </w:p>
           <w:p>
             <w:pPr>
@@ -2450,45 +2193,14 @@
                 <w:szCs w:val="32"/>
               </w:rPr>
             </w:pPr>
-            <w:proofErr w:type="spellStart"/>
-            <w:r>
-              <w:rPr>
-                <w:rFonts w:cs="Arial"/>
-                <w:b/>
-                <w:sz w:val="28"/>
-                <w:szCs w:val="32"/>
-              </w:rPr>
-              <w:t>Krama</w:t>
-            </w:r>
-            <w:proofErr w:type="spellEnd"/>
-            <w:r>
-              <w:rPr>
-                <w:rFonts w:cs="Arial"/>
-                <w:b/>
-                <w:sz w:val="28"/>
-                <w:szCs w:val="32"/>
-              </w:rPr>
-              <w:t xml:space="preserve"> </w:t>
-            </w:r>
-            <w:proofErr w:type="spellStart"/>
-            <w:r>
-              <w:rPr>
-                <w:rFonts w:cs="Arial"/>
-                <w:b/>
-                <w:sz w:val="28"/>
-                <w:szCs w:val="32"/>
-              </w:rPr>
-              <w:t>Vaakyam</w:t>
-            </w:r>
-            <w:proofErr w:type="spellEnd"/>
-            <w:r>
-              <w:rPr>
-                <w:rFonts w:cs="Arial"/>
-                <w:b/>
-                <w:sz w:val="28"/>
-                <w:szCs w:val="32"/>
-              </w:rPr>
-              <w:t xml:space="preserve"> No.– 27</w:t>
+            <w:r>
+              <w:rPr>
+                <w:rFonts w:cs="Arial"/>
+                <w:b/>
+                <w:sz w:val="28"/>
+                <w:szCs w:val="32"/>
+              </w:rPr>
+              <w:t>Krama Vaakyam No.– 27</w:t>
             </w:r>
           </w:p>
           <w:p>
@@ -2509,25 +2221,14 @@
                 <w:szCs w:val="32"/>
               </w:rPr>
             </w:pPr>
-            <w:proofErr w:type="spellStart"/>
-            <w:r>
-              <w:rPr>
-                <w:rFonts w:cs="Arial"/>
-                <w:b/>
-                <w:sz w:val="28"/>
-                <w:szCs w:val="32"/>
-              </w:rPr>
-              <w:t>Panchaati</w:t>
-            </w:r>
-            <w:proofErr w:type="spellEnd"/>
-            <w:r>
-              <w:rPr>
-                <w:rFonts w:cs="Arial"/>
-                <w:b/>
-                <w:sz w:val="28"/>
-                <w:szCs w:val="32"/>
-              </w:rPr>
-              <w:t xml:space="preserve"> No</w:t>
+            <w:r>
+              <w:rPr>
+                <w:rFonts w:cs="Arial"/>
+                <w:b/>
+                <w:sz w:val="28"/>
+                <w:szCs w:val="32"/>
+              </w:rPr>
+              <w:t>Panchaati No</w:t>
             </w:r>
             <w:r>
               <w:rPr>
@@ -2988,19 +2689,8 @@
                 <w:sz w:val="28"/>
                 <w:szCs w:val="32"/>
               </w:rPr>
-              <w:t xml:space="preserve">T.S.7.1.4.3 – </w:t>
-            </w:r>
-            <w:proofErr w:type="spellStart"/>
-            <w:r>
-              <w:rPr>
-                <w:rFonts w:cs="Arial"/>
-                <w:b/>
-                <w:sz w:val="28"/>
-                <w:szCs w:val="32"/>
-              </w:rPr>
-              <w:t>Kramam</w:t>
-            </w:r>
-            <w:proofErr w:type="spellEnd"/>
+              <w:t>T.S.7.1.4.3 – Kramam</w:t>
+            </w:r>
           </w:p>
           <w:p>
             <w:pPr>
@@ -3020,45 +2710,14 @@
                 <w:szCs w:val="32"/>
               </w:rPr>
             </w:pPr>
-            <w:proofErr w:type="spellStart"/>
-            <w:r>
-              <w:rPr>
-                <w:rFonts w:cs="Arial"/>
-                <w:b/>
-                <w:sz w:val="28"/>
-                <w:szCs w:val="32"/>
-              </w:rPr>
-              <w:t>Krama</w:t>
-            </w:r>
-            <w:proofErr w:type="spellEnd"/>
-            <w:r>
-              <w:rPr>
-                <w:rFonts w:cs="Arial"/>
-                <w:b/>
-                <w:sz w:val="28"/>
-                <w:szCs w:val="32"/>
-              </w:rPr>
-              <w:t xml:space="preserve"> </w:t>
-            </w:r>
-            <w:proofErr w:type="spellStart"/>
-            <w:r>
-              <w:rPr>
-                <w:rFonts w:cs="Arial"/>
-                <w:b/>
-                <w:sz w:val="28"/>
-                <w:szCs w:val="32"/>
-              </w:rPr>
-              <w:t>Vaakyam</w:t>
-            </w:r>
-            <w:proofErr w:type="spellEnd"/>
-            <w:r>
-              <w:rPr>
-                <w:rFonts w:cs="Arial"/>
-                <w:b/>
-                <w:sz w:val="28"/>
-                <w:szCs w:val="32"/>
-              </w:rPr>
-              <w:t xml:space="preserve"> No.– 11</w:t>
+            <w:r>
+              <w:rPr>
+                <w:rFonts w:cs="Arial"/>
+                <w:b/>
+                <w:sz w:val="28"/>
+                <w:szCs w:val="32"/>
+              </w:rPr>
+              <w:t>Krama Vaakyam No.– 11</w:t>
             </w:r>
           </w:p>
           <w:p>
@@ -3079,25 +2738,14 @@
                 <w:szCs w:val="32"/>
               </w:rPr>
             </w:pPr>
-            <w:proofErr w:type="spellStart"/>
-            <w:r>
-              <w:rPr>
-                <w:rFonts w:cs="Arial"/>
-                <w:b/>
-                <w:sz w:val="28"/>
-                <w:szCs w:val="32"/>
-              </w:rPr>
-              <w:t>Panchaati</w:t>
-            </w:r>
-            <w:proofErr w:type="spellEnd"/>
-            <w:r>
-              <w:rPr>
-                <w:rFonts w:cs="Arial"/>
-                <w:b/>
-                <w:sz w:val="28"/>
-                <w:szCs w:val="32"/>
-              </w:rPr>
-              <w:t xml:space="preserve"> No</w:t>
+            <w:r>
+              <w:rPr>
+                <w:rFonts w:cs="Arial"/>
+                <w:b/>
+                <w:sz w:val="28"/>
+                <w:szCs w:val="32"/>
+              </w:rPr>
+              <w:t>Panchaati No</w:t>
             </w:r>
             <w:r>
               <w:rPr>
@@ -3565,19 +3213,8 @@
                 <w:sz w:val="28"/>
                 <w:szCs w:val="32"/>
               </w:rPr>
-              <w:t xml:space="preserve"> – </w:t>
-            </w:r>
-            <w:proofErr w:type="spellStart"/>
-            <w:r>
-              <w:rPr>
-                <w:rFonts w:cs="Arial"/>
-                <w:b/>
-                <w:sz w:val="28"/>
-                <w:szCs w:val="32"/>
-              </w:rPr>
-              <w:t>Kramam</w:t>
-            </w:r>
-            <w:proofErr w:type="spellEnd"/>
+              <w:t xml:space="preserve"> – Kramam</w:t>
+            </w:r>
           </w:p>
           <w:p>
             <w:pPr>
@@ -3597,45 +3234,14 @@
                 <w:szCs w:val="32"/>
               </w:rPr>
             </w:pPr>
-            <w:proofErr w:type="spellStart"/>
-            <w:r>
-              <w:rPr>
-                <w:rFonts w:cs="Arial"/>
-                <w:b/>
-                <w:sz w:val="28"/>
-                <w:szCs w:val="32"/>
-              </w:rPr>
-              <w:t>Krama</w:t>
-            </w:r>
-            <w:proofErr w:type="spellEnd"/>
-            <w:r>
-              <w:rPr>
-                <w:rFonts w:cs="Arial"/>
-                <w:b/>
-                <w:sz w:val="28"/>
-                <w:szCs w:val="32"/>
-              </w:rPr>
-              <w:t xml:space="preserve"> </w:t>
-            </w:r>
-            <w:proofErr w:type="spellStart"/>
-            <w:r>
-              <w:rPr>
-                <w:rFonts w:cs="Arial"/>
-                <w:b/>
-                <w:sz w:val="28"/>
-                <w:szCs w:val="32"/>
-              </w:rPr>
-              <w:t>Vaakyam</w:t>
-            </w:r>
-            <w:proofErr w:type="spellEnd"/>
-            <w:r>
-              <w:rPr>
-                <w:rFonts w:cs="Arial"/>
-                <w:b/>
-                <w:sz w:val="28"/>
-                <w:szCs w:val="32"/>
-              </w:rPr>
-              <w:t xml:space="preserve"> No.– </w:t>
+            <w:r>
+              <w:rPr>
+                <w:rFonts w:cs="Arial"/>
+                <w:b/>
+                <w:sz w:val="28"/>
+                <w:szCs w:val="32"/>
+              </w:rPr>
+              <w:t xml:space="preserve">Krama Vaakyam No.– </w:t>
             </w:r>
             <w:r>
               <w:rPr>
@@ -3662,25 +3268,14 @@
                 <w:szCs w:val="36"/>
               </w:rPr>
             </w:pPr>
-            <w:proofErr w:type="spellStart"/>
-            <w:r>
-              <w:rPr>
-                <w:rFonts w:cs="Arial"/>
-                <w:b/>
-                <w:sz w:val="28"/>
-                <w:szCs w:val="32"/>
-              </w:rPr>
-              <w:t>Panchaati</w:t>
-            </w:r>
-            <w:proofErr w:type="spellEnd"/>
-            <w:r>
-              <w:rPr>
-                <w:rFonts w:cs="Arial"/>
-                <w:b/>
-                <w:sz w:val="28"/>
-                <w:szCs w:val="32"/>
-              </w:rPr>
-              <w:t xml:space="preserve"> No</w:t>
+            <w:r>
+              <w:rPr>
+                <w:rFonts w:cs="Arial"/>
+                <w:b/>
+                <w:sz w:val="28"/>
+                <w:szCs w:val="32"/>
+              </w:rPr>
+              <w:t>Panchaati No</w:t>
             </w:r>
             <w:r>
               <w:rPr>
@@ -4211,19 +3806,8 @@
                 <w:sz w:val="28"/>
                 <w:szCs w:val="32"/>
               </w:rPr>
-              <w:t xml:space="preserve">T.S.7.1.5.2 – </w:t>
-            </w:r>
-            <w:proofErr w:type="spellStart"/>
-            <w:r>
-              <w:rPr>
-                <w:rFonts w:cs="Arial"/>
-                <w:b/>
-                <w:sz w:val="28"/>
-                <w:szCs w:val="32"/>
-              </w:rPr>
-              <w:t>Kramam</w:t>
-            </w:r>
-            <w:proofErr w:type="spellEnd"/>
+              <w:t>T.S.7.1.5.2 – Kramam</w:t>
+            </w:r>
           </w:p>
           <w:p>
             <w:pPr>
@@ -4243,45 +3827,14 @@
                 <w:szCs w:val="32"/>
               </w:rPr>
             </w:pPr>
-            <w:proofErr w:type="spellStart"/>
-            <w:r>
-              <w:rPr>
-                <w:rFonts w:cs="Arial"/>
-                <w:b/>
-                <w:sz w:val="28"/>
-                <w:szCs w:val="32"/>
-              </w:rPr>
-              <w:t>Krama</w:t>
-            </w:r>
-            <w:proofErr w:type="spellEnd"/>
-            <w:r>
-              <w:rPr>
-                <w:rFonts w:cs="Arial"/>
-                <w:b/>
-                <w:sz w:val="28"/>
-                <w:szCs w:val="32"/>
-              </w:rPr>
-              <w:t xml:space="preserve"> </w:t>
-            </w:r>
-            <w:proofErr w:type="spellStart"/>
-            <w:r>
-              <w:rPr>
-                <w:rFonts w:cs="Arial"/>
-                <w:b/>
-                <w:sz w:val="28"/>
-                <w:szCs w:val="32"/>
-              </w:rPr>
-              <w:t>Vaakyam</w:t>
-            </w:r>
-            <w:proofErr w:type="spellEnd"/>
-            <w:r>
-              <w:rPr>
-                <w:rFonts w:cs="Arial"/>
-                <w:b/>
-                <w:sz w:val="28"/>
-                <w:szCs w:val="32"/>
-              </w:rPr>
-              <w:t xml:space="preserve"> No.– 37</w:t>
+            <w:r>
+              <w:rPr>
+                <w:rFonts w:cs="Arial"/>
+                <w:b/>
+                <w:sz w:val="28"/>
+                <w:szCs w:val="32"/>
+              </w:rPr>
+              <w:t>Krama Vaakyam No.– 37</w:t>
             </w:r>
           </w:p>
           <w:p>
@@ -4299,25 +3852,14 @@
                 <w:szCs w:val="36"/>
               </w:rPr>
             </w:pPr>
-            <w:proofErr w:type="spellStart"/>
-            <w:r>
-              <w:rPr>
-                <w:rFonts w:cs="Arial"/>
-                <w:b/>
-                <w:sz w:val="28"/>
-                <w:szCs w:val="32"/>
-              </w:rPr>
-              <w:t>Panchaati</w:t>
-            </w:r>
-            <w:proofErr w:type="spellEnd"/>
-            <w:r>
-              <w:rPr>
-                <w:rFonts w:cs="Arial"/>
-                <w:b/>
-                <w:sz w:val="28"/>
-                <w:szCs w:val="32"/>
-              </w:rPr>
-              <w:t xml:space="preserve"> No</w:t>
+            <w:r>
+              <w:rPr>
+                <w:rFonts w:cs="Arial"/>
+                <w:b/>
+                <w:sz w:val="28"/>
+                <w:szCs w:val="32"/>
+              </w:rPr>
+              <w:t>Panchaati No</w:t>
             </w:r>
             <w:r>
               <w:rPr>
@@ -4785,19 +4327,8 @@
                 <w:sz w:val="28"/>
                 <w:szCs w:val="32"/>
               </w:rPr>
-              <w:t xml:space="preserve">T.S.7.1.6.1 – </w:t>
-            </w:r>
-            <w:proofErr w:type="spellStart"/>
-            <w:r>
-              <w:rPr>
-                <w:rFonts w:cs="Arial"/>
-                <w:b/>
-                <w:sz w:val="28"/>
-                <w:szCs w:val="32"/>
-              </w:rPr>
-              <w:t>Kramam</w:t>
-            </w:r>
-            <w:proofErr w:type="spellEnd"/>
+              <w:t>T.S.7.1.6.1 – Kramam</w:t>
+            </w:r>
           </w:p>
           <w:p>
             <w:pPr>
@@ -4817,45 +4348,14 @@
                 <w:szCs w:val="32"/>
               </w:rPr>
             </w:pPr>
-            <w:proofErr w:type="spellStart"/>
-            <w:r>
-              <w:rPr>
-                <w:rFonts w:cs="Arial"/>
-                <w:b/>
-                <w:sz w:val="28"/>
-                <w:szCs w:val="32"/>
-              </w:rPr>
-              <w:t>Krama</w:t>
-            </w:r>
-            <w:proofErr w:type="spellEnd"/>
-            <w:r>
-              <w:rPr>
-                <w:rFonts w:cs="Arial"/>
-                <w:b/>
-                <w:sz w:val="28"/>
-                <w:szCs w:val="32"/>
-              </w:rPr>
-              <w:t xml:space="preserve"> </w:t>
-            </w:r>
-            <w:proofErr w:type="spellStart"/>
-            <w:r>
-              <w:rPr>
-                <w:rFonts w:cs="Arial"/>
-                <w:b/>
-                <w:sz w:val="28"/>
-                <w:szCs w:val="32"/>
-              </w:rPr>
-              <w:t>Vaakyam</w:t>
-            </w:r>
-            <w:proofErr w:type="spellEnd"/>
-            <w:r>
-              <w:rPr>
-                <w:rFonts w:cs="Arial"/>
-                <w:b/>
-                <w:sz w:val="28"/>
-                <w:szCs w:val="32"/>
-              </w:rPr>
-              <w:t xml:space="preserve"> No.– 15</w:t>
+            <w:r>
+              <w:rPr>
+                <w:rFonts w:cs="Arial"/>
+                <w:b/>
+                <w:sz w:val="28"/>
+                <w:szCs w:val="32"/>
+              </w:rPr>
+              <w:t>Krama Vaakyam No.– 15</w:t>
             </w:r>
           </w:p>
           <w:p>
@@ -4876,25 +4376,14 @@
                 <w:szCs w:val="32"/>
               </w:rPr>
             </w:pPr>
-            <w:proofErr w:type="spellStart"/>
-            <w:r>
-              <w:rPr>
-                <w:rFonts w:cs="Arial"/>
-                <w:b/>
-                <w:sz w:val="28"/>
-                <w:szCs w:val="32"/>
-              </w:rPr>
-              <w:t>Panchaati</w:t>
-            </w:r>
-            <w:proofErr w:type="spellEnd"/>
-            <w:r>
-              <w:rPr>
-                <w:rFonts w:cs="Arial"/>
-                <w:b/>
-                <w:sz w:val="28"/>
-                <w:szCs w:val="32"/>
-              </w:rPr>
-              <w:t xml:space="preserve"> No</w:t>
+            <w:r>
+              <w:rPr>
+                <w:rFonts w:cs="Arial"/>
+                <w:b/>
+                <w:sz w:val="28"/>
+                <w:szCs w:val="32"/>
+              </w:rPr>
+              <w:t>Panchaati No</w:t>
             </w:r>
             <w:r>
               <w:rPr>
@@ -5124,19 +4613,8 @@
                 <w:sz w:val="28"/>
                 <w:szCs w:val="32"/>
               </w:rPr>
-              <w:t xml:space="preserve">T.S.7.1.6.4 – </w:t>
-            </w:r>
-            <w:proofErr w:type="spellStart"/>
-            <w:r>
-              <w:rPr>
-                <w:rFonts w:cs="Arial"/>
-                <w:b/>
-                <w:sz w:val="28"/>
-                <w:szCs w:val="32"/>
-              </w:rPr>
-              <w:t>Kramam</w:t>
-            </w:r>
-            <w:proofErr w:type="spellEnd"/>
+              <w:t>T.S.7.1.6.4 – Kramam</w:t>
+            </w:r>
           </w:p>
           <w:p>
             <w:pPr>
@@ -5156,45 +4634,14 @@
                 <w:szCs w:val="32"/>
               </w:rPr>
             </w:pPr>
-            <w:proofErr w:type="spellStart"/>
-            <w:r>
-              <w:rPr>
-                <w:rFonts w:cs="Arial"/>
-                <w:b/>
-                <w:sz w:val="28"/>
-                <w:szCs w:val="32"/>
-              </w:rPr>
-              <w:t>Krama</w:t>
-            </w:r>
-            <w:proofErr w:type="spellEnd"/>
-            <w:r>
-              <w:rPr>
-                <w:rFonts w:cs="Arial"/>
-                <w:b/>
-                <w:sz w:val="28"/>
-                <w:szCs w:val="32"/>
-              </w:rPr>
-              <w:t xml:space="preserve"> </w:t>
-            </w:r>
-            <w:proofErr w:type="spellStart"/>
-            <w:r>
-              <w:rPr>
-                <w:rFonts w:cs="Arial"/>
-                <w:b/>
-                <w:sz w:val="28"/>
-                <w:szCs w:val="32"/>
-              </w:rPr>
-              <w:t>Vaakyam</w:t>
-            </w:r>
-            <w:proofErr w:type="spellEnd"/>
-            <w:r>
-              <w:rPr>
-                <w:rFonts w:cs="Arial"/>
-                <w:b/>
-                <w:sz w:val="28"/>
-                <w:szCs w:val="32"/>
-              </w:rPr>
-              <w:t xml:space="preserve"> No.– 6</w:t>
+            <w:r>
+              <w:rPr>
+                <w:rFonts w:cs="Arial"/>
+                <w:b/>
+                <w:sz w:val="28"/>
+                <w:szCs w:val="32"/>
+              </w:rPr>
+              <w:t>Krama Vaakyam No.– 6</w:t>
             </w:r>
           </w:p>
           <w:p>
@@ -5215,25 +4662,14 @@
                 <w:szCs w:val="32"/>
               </w:rPr>
             </w:pPr>
-            <w:proofErr w:type="spellStart"/>
-            <w:r>
-              <w:rPr>
-                <w:rFonts w:cs="Arial"/>
-                <w:b/>
-                <w:sz w:val="28"/>
-                <w:szCs w:val="32"/>
-              </w:rPr>
-              <w:t>Panchaati</w:t>
-            </w:r>
-            <w:proofErr w:type="spellEnd"/>
-            <w:r>
-              <w:rPr>
-                <w:rFonts w:cs="Arial"/>
-                <w:b/>
-                <w:sz w:val="28"/>
-                <w:szCs w:val="32"/>
-              </w:rPr>
-              <w:t xml:space="preserve"> No</w:t>
+            <w:r>
+              <w:rPr>
+                <w:rFonts w:cs="Arial"/>
+                <w:b/>
+                <w:sz w:val="28"/>
+                <w:szCs w:val="32"/>
+              </w:rPr>
+              <w:t>Panchaati No</w:t>
             </w:r>
             <w:r>
               <w:rPr>
@@ -5660,19 +5096,8 @@
                 <w:sz w:val="28"/>
                 <w:szCs w:val="32"/>
               </w:rPr>
-              <w:t xml:space="preserve">T.S.7.1.6.5 – </w:t>
-            </w:r>
-            <w:proofErr w:type="spellStart"/>
-            <w:r>
-              <w:rPr>
-                <w:rFonts w:cs="Arial"/>
-                <w:b/>
-                <w:sz w:val="28"/>
-                <w:szCs w:val="32"/>
-              </w:rPr>
-              <w:t>Kramam</w:t>
-            </w:r>
-            <w:proofErr w:type="spellEnd"/>
+              <w:t>T.S.7.1.6.5 – Kramam</w:t>
+            </w:r>
           </w:p>
           <w:p>
             <w:pPr>
@@ -5692,45 +5117,14 @@
                 <w:szCs w:val="32"/>
               </w:rPr>
             </w:pPr>
-            <w:proofErr w:type="spellStart"/>
-            <w:r>
-              <w:rPr>
-                <w:rFonts w:cs="Arial"/>
-                <w:b/>
-                <w:sz w:val="28"/>
-                <w:szCs w:val="32"/>
-              </w:rPr>
-              <w:t>Krama</w:t>
-            </w:r>
-            <w:proofErr w:type="spellEnd"/>
-            <w:r>
-              <w:rPr>
-                <w:rFonts w:cs="Arial"/>
-                <w:b/>
-                <w:sz w:val="28"/>
-                <w:szCs w:val="32"/>
-              </w:rPr>
-              <w:t xml:space="preserve"> </w:t>
-            </w:r>
-            <w:proofErr w:type="spellStart"/>
-            <w:r>
-              <w:rPr>
-                <w:rFonts w:cs="Arial"/>
-                <w:b/>
-                <w:sz w:val="28"/>
-                <w:szCs w:val="32"/>
-              </w:rPr>
-              <w:t>Vaakyam</w:t>
-            </w:r>
-            <w:proofErr w:type="spellEnd"/>
-            <w:r>
-              <w:rPr>
-                <w:rFonts w:cs="Arial"/>
-                <w:b/>
-                <w:sz w:val="28"/>
-                <w:szCs w:val="32"/>
-              </w:rPr>
-              <w:t xml:space="preserve"> No.– 6</w:t>
+            <w:r>
+              <w:rPr>
+                <w:rFonts w:cs="Arial"/>
+                <w:b/>
+                <w:sz w:val="28"/>
+                <w:szCs w:val="32"/>
+              </w:rPr>
+              <w:t>Krama Vaakyam No.– 6</w:t>
             </w:r>
           </w:p>
           <w:p>
@@ -5751,25 +5145,14 @@
                 <w:szCs w:val="32"/>
               </w:rPr>
             </w:pPr>
-            <w:proofErr w:type="spellStart"/>
-            <w:r>
-              <w:rPr>
-                <w:rFonts w:cs="Arial"/>
-                <w:b/>
-                <w:sz w:val="28"/>
-                <w:szCs w:val="32"/>
-              </w:rPr>
-              <w:t>Panchaati</w:t>
-            </w:r>
-            <w:proofErr w:type="spellEnd"/>
-            <w:r>
-              <w:rPr>
-                <w:rFonts w:cs="Arial"/>
-                <w:b/>
-                <w:sz w:val="28"/>
-                <w:szCs w:val="32"/>
-              </w:rPr>
-              <w:t xml:space="preserve"> No</w:t>
+            <w:r>
+              <w:rPr>
+                <w:rFonts w:cs="Arial"/>
+                <w:b/>
+                <w:sz w:val="28"/>
+                <w:szCs w:val="32"/>
+              </w:rPr>
+              <w:t>Panchaati No</w:t>
             </w:r>
             <w:r>
               <w:rPr>
@@ -6130,19 +5513,8 @@
                 <w:szCs w:val="32"/>
               </w:rPr>
               <w:lastRenderedPageBreak/>
-              <w:t xml:space="preserve">T.S.7.1.6.6 – </w:t>
-            </w:r>
-            <w:proofErr w:type="spellStart"/>
-            <w:r>
-              <w:rPr>
-                <w:rFonts w:cs="Arial"/>
-                <w:b/>
-                <w:sz w:val="28"/>
-                <w:szCs w:val="32"/>
-              </w:rPr>
-              <w:t>Kramam</w:t>
-            </w:r>
-            <w:proofErr w:type="spellEnd"/>
+              <w:t>T.S.7.1.6.6 – Kramam</w:t>
+            </w:r>
           </w:p>
           <w:p>
             <w:pPr>
@@ -6162,45 +5534,14 @@
                 <w:szCs w:val="32"/>
               </w:rPr>
             </w:pPr>
-            <w:proofErr w:type="spellStart"/>
-            <w:r>
-              <w:rPr>
-                <w:rFonts w:cs="Arial"/>
-                <w:b/>
-                <w:sz w:val="28"/>
-                <w:szCs w:val="32"/>
-              </w:rPr>
-              <w:t>Krama</w:t>
-            </w:r>
-            <w:proofErr w:type="spellEnd"/>
-            <w:r>
-              <w:rPr>
-                <w:rFonts w:cs="Arial"/>
-                <w:b/>
-                <w:sz w:val="28"/>
-                <w:szCs w:val="32"/>
-              </w:rPr>
-              <w:t xml:space="preserve"> </w:t>
-            </w:r>
-            <w:proofErr w:type="spellStart"/>
-            <w:r>
-              <w:rPr>
-                <w:rFonts w:cs="Arial"/>
-                <w:b/>
-                <w:sz w:val="28"/>
-                <w:szCs w:val="32"/>
-              </w:rPr>
-              <w:t>Vaakyam</w:t>
-            </w:r>
-            <w:proofErr w:type="spellEnd"/>
-            <w:r>
-              <w:rPr>
-                <w:rFonts w:cs="Arial"/>
-                <w:b/>
-                <w:sz w:val="28"/>
-                <w:szCs w:val="32"/>
-              </w:rPr>
-              <w:t xml:space="preserve"> No.– 9</w:t>
+            <w:r>
+              <w:rPr>
+                <w:rFonts w:cs="Arial"/>
+                <w:b/>
+                <w:sz w:val="28"/>
+                <w:szCs w:val="32"/>
+              </w:rPr>
+              <w:t>Krama Vaakyam No.– 9</w:t>
             </w:r>
           </w:p>
           <w:p>
@@ -6221,25 +5562,14 @@
                 <w:szCs w:val="32"/>
               </w:rPr>
             </w:pPr>
-            <w:proofErr w:type="spellStart"/>
-            <w:r>
-              <w:rPr>
-                <w:rFonts w:cs="Arial"/>
-                <w:b/>
-                <w:sz w:val="28"/>
-                <w:szCs w:val="32"/>
-              </w:rPr>
-              <w:t>Panchaati</w:t>
-            </w:r>
-            <w:proofErr w:type="spellEnd"/>
-            <w:r>
-              <w:rPr>
-                <w:rFonts w:cs="Arial"/>
-                <w:b/>
-                <w:sz w:val="28"/>
-                <w:szCs w:val="32"/>
-              </w:rPr>
-              <w:t xml:space="preserve"> No</w:t>
+            <w:r>
+              <w:rPr>
+                <w:rFonts w:cs="Arial"/>
+                <w:b/>
+                <w:sz w:val="28"/>
+                <w:szCs w:val="32"/>
+              </w:rPr>
+              <w:t>Panchaati No</w:t>
             </w:r>
             <w:r>
               <w:rPr>
@@ -6579,19 +5909,8 @@
                 <w:sz w:val="28"/>
                 <w:szCs w:val="32"/>
               </w:rPr>
-              <w:t xml:space="preserve">T.S.7.1.7.3 – </w:t>
-            </w:r>
-            <w:proofErr w:type="spellStart"/>
-            <w:r>
-              <w:rPr>
-                <w:rFonts w:cs="Arial"/>
-                <w:b/>
-                <w:sz w:val="28"/>
-                <w:szCs w:val="32"/>
-              </w:rPr>
-              <w:t>Kramam</w:t>
-            </w:r>
-            <w:proofErr w:type="spellEnd"/>
+              <w:t>T.S.7.1.7.3 – Kramam</w:t>
+            </w:r>
           </w:p>
           <w:p>
             <w:pPr>
@@ -6611,45 +5930,14 @@
                 <w:szCs w:val="32"/>
               </w:rPr>
             </w:pPr>
-            <w:proofErr w:type="spellStart"/>
-            <w:r>
-              <w:rPr>
-                <w:rFonts w:cs="Arial"/>
-                <w:b/>
-                <w:sz w:val="28"/>
-                <w:szCs w:val="32"/>
-              </w:rPr>
-              <w:t>Krama</w:t>
-            </w:r>
-            <w:proofErr w:type="spellEnd"/>
-            <w:r>
-              <w:rPr>
-                <w:rFonts w:cs="Arial"/>
-                <w:b/>
-                <w:sz w:val="28"/>
-                <w:szCs w:val="32"/>
-              </w:rPr>
-              <w:t xml:space="preserve"> </w:t>
-            </w:r>
-            <w:proofErr w:type="spellStart"/>
-            <w:r>
-              <w:rPr>
-                <w:rFonts w:cs="Arial"/>
-                <w:b/>
-                <w:sz w:val="28"/>
-                <w:szCs w:val="32"/>
-              </w:rPr>
-              <w:t>Vaakyam</w:t>
-            </w:r>
-            <w:proofErr w:type="spellEnd"/>
-            <w:r>
-              <w:rPr>
-                <w:rFonts w:cs="Arial"/>
-                <w:b/>
-                <w:sz w:val="28"/>
-                <w:szCs w:val="32"/>
-              </w:rPr>
-              <w:t xml:space="preserve"> No.– 43</w:t>
+            <w:r>
+              <w:rPr>
+                <w:rFonts w:cs="Arial"/>
+                <w:b/>
+                <w:sz w:val="28"/>
+                <w:szCs w:val="32"/>
+              </w:rPr>
+              <w:t>Krama Vaakyam No.– 43</w:t>
             </w:r>
           </w:p>
           <w:p>
@@ -6670,25 +5958,14 @@
                 <w:szCs w:val="32"/>
               </w:rPr>
             </w:pPr>
-            <w:proofErr w:type="spellStart"/>
-            <w:r>
-              <w:rPr>
-                <w:rFonts w:cs="Arial"/>
-                <w:b/>
-                <w:sz w:val="28"/>
-                <w:szCs w:val="32"/>
-              </w:rPr>
-              <w:t>Panchaati</w:t>
-            </w:r>
-            <w:proofErr w:type="spellEnd"/>
-            <w:r>
-              <w:rPr>
-                <w:rFonts w:cs="Arial"/>
-                <w:b/>
-                <w:sz w:val="28"/>
-                <w:szCs w:val="32"/>
-              </w:rPr>
-              <w:t xml:space="preserve"> No</w:t>
+            <w:r>
+              <w:rPr>
+                <w:rFonts w:cs="Arial"/>
+                <w:b/>
+                <w:sz w:val="28"/>
+                <w:szCs w:val="32"/>
+              </w:rPr>
+              <w:t>Panchaati No</w:t>
             </w:r>
             <w:r>
               <w:rPr>
@@ -7024,19 +6301,8 @@
                 <w:sz w:val="28"/>
                 <w:szCs w:val="32"/>
               </w:rPr>
-              <w:t xml:space="preserve">T.S.7.1.7.3 – </w:t>
-            </w:r>
-            <w:proofErr w:type="spellStart"/>
-            <w:r>
-              <w:rPr>
-                <w:rFonts w:cs="Arial"/>
-                <w:b/>
-                <w:sz w:val="28"/>
-                <w:szCs w:val="32"/>
-              </w:rPr>
-              <w:t>Kramam</w:t>
-            </w:r>
-            <w:proofErr w:type="spellEnd"/>
+              <w:t>T.S.7.1.7.3 – Kramam</w:t>
+            </w:r>
           </w:p>
           <w:p>
             <w:pPr>
@@ -7056,45 +6322,14 @@
                 <w:szCs w:val="32"/>
               </w:rPr>
             </w:pPr>
-            <w:proofErr w:type="spellStart"/>
-            <w:r>
-              <w:rPr>
-                <w:rFonts w:cs="Arial"/>
-                <w:b/>
-                <w:sz w:val="28"/>
-                <w:szCs w:val="32"/>
-              </w:rPr>
-              <w:t>Krama</w:t>
-            </w:r>
-            <w:proofErr w:type="spellEnd"/>
-            <w:r>
-              <w:rPr>
-                <w:rFonts w:cs="Arial"/>
-                <w:b/>
-                <w:sz w:val="28"/>
-                <w:szCs w:val="32"/>
-              </w:rPr>
-              <w:t xml:space="preserve"> </w:t>
-            </w:r>
-            <w:proofErr w:type="spellStart"/>
-            <w:r>
-              <w:rPr>
-                <w:rFonts w:cs="Arial"/>
-                <w:b/>
-                <w:sz w:val="28"/>
-                <w:szCs w:val="32"/>
-              </w:rPr>
-              <w:t>Vaakyam</w:t>
-            </w:r>
-            <w:proofErr w:type="spellEnd"/>
-            <w:r>
-              <w:rPr>
-                <w:rFonts w:cs="Arial"/>
-                <w:b/>
-                <w:sz w:val="28"/>
-                <w:szCs w:val="32"/>
-              </w:rPr>
-              <w:t xml:space="preserve"> No.– 46</w:t>
+            <w:r>
+              <w:rPr>
+                <w:rFonts w:cs="Arial"/>
+                <w:b/>
+                <w:sz w:val="28"/>
+                <w:szCs w:val="32"/>
+              </w:rPr>
+              <w:t>Krama Vaakyam No.– 46</w:t>
             </w:r>
           </w:p>
           <w:p>
@@ -7115,25 +6350,14 @@
                 <w:szCs w:val="32"/>
               </w:rPr>
             </w:pPr>
-            <w:proofErr w:type="spellStart"/>
-            <w:r>
-              <w:rPr>
-                <w:rFonts w:cs="Arial"/>
-                <w:b/>
-                <w:sz w:val="28"/>
-                <w:szCs w:val="32"/>
-              </w:rPr>
-              <w:t>Panchaati</w:t>
-            </w:r>
-            <w:proofErr w:type="spellEnd"/>
-            <w:r>
-              <w:rPr>
-                <w:rFonts w:cs="Arial"/>
-                <w:b/>
-                <w:sz w:val="28"/>
-                <w:szCs w:val="32"/>
-              </w:rPr>
-              <w:t xml:space="preserve"> No</w:t>
+            <w:r>
+              <w:rPr>
+                <w:rFonts w:cs="Arial"/>
+                <w:b/>
+                <w:sz w:val="28"/>
+                <w:szCs w:val="32"/>
+              </w:rPr>
+              <w:t>Panchaati No</w:t>
             </w:r>
             <w:r>
               <w:rPr>
@@ -7610,19 +6834,8 @@
                 <w:sz w:val="28"/>
                 <w:szCs w:val="32"/>
               </w:rPr>
-              <w:t xml:space="preserve">T.S.7.1.7.3 – </w:t>
-            </w:r>
-            <w:proofErr w:type="spellStart"/>
-            <w:r>
-              <w:rPr>
-                <w:rFonts w:cs="Arial"/>
-                <w:b/>
-                <w:sz w:val="28"/>
-                <w:szCs w:val="32"/>
-              </w:rPr>
-              <w:t>Kramam</w:t>
-            </w:r>
-            <w:proofErr w:type="spellEnd"/>
+              <w:t>T.S.7.1.7.3 – Kramam</w:t>
+            </w:r>
           </w:p>
           <w:p>
             <w:pPr>
@@ -7642,45 +6855,14 @@
                 <w:szCs w:val="32"/>
               </w:rPr>
             </w:pPr>
-            <w:proofErr w:type="spellStart"/>
-            <w:r>
-              <w:rPr>
-                <w:rFonts w:cs="Arial"/>
-                <w:b/>
-                <w:sz w:val="28"/>
-                <w:szCs w:val="32"/>
-              </w:rPr>
-              <w:t>Krama</w:t>
-            </w:r>
-            <w:proofErr w:type="spellEnd"/>
-            <w:r>
-              <w:rPr>
-                <w:rFonts w:cs="Arial"/>
-                <w:b/>
-                <w:sz w:val="28"/>
-                <w:szCs w:val="32"/>
-              </w:rPr>
-              <w:t xml:space="preserve"> </w:t>
-            </w:r>
-            <w:proofErr w:type="spellStart"/>
-            <w:r>
-              <w:rPr>
-                <w:rFonts w:cs="Arial"/>
-                <w:b/>
-                <w:sz w:val="28"/>
-                <w:szCs w:val="32"/>
-              </w:rPr>
-              <w:t>Vaakyam</w:t>
-            </w:r>
-            <w:proofErr w:type="spellEnd"/>
-            <w:r>
-              <w:rPr>
-                <w:rFonts w:cs="Arial"/>
-                <w:b/>
-                <w:sz w:val="28"/>
-                <w:szCs w:val="32"/>
-              </w:rPr>
-              <w:t xml:space="preserve"> No.– 48</w:t>
+            <w:r>
+              <w:rPr>
+                <w:rFonts w:cs="Arial"/>
+                <w:b/>
+                <w:sz w:val="28"/>
+                <w:szCs w:val="32"/>
+              </w:rPr>
+              <w:t>Krama Vaakyam No.– 48</w:t>
             </w:r>
           </w:p>
           <w:p>
@@ -7701,25 +6883,14 @@
                 <w:szCs w:val="32"/>
               </w:rPr>
             </w:pPr>
-            <w:proofErr w:type="spellStart"/>
-            <w:r>
-              <w:rPr>
-                <w:rFonts w:cs="Arial"/>
-                <w:b/>
-                <w:sz w:val="28"/>
-                <w:szCs w:val="32"/>
-              </w:rPr>
-              <w:t>Panchaati</w:t>
-            </w:r>
-            <w:proofErr w:type="spellEnd"/>
-            <w:r>
-              <w:rPr>
-                <w:rFonts w:cs="Arial"/>
-                <w:b/>
-                <w:sz w:val="28"/>
-                <w:szCs w:val="32"/>
-              </w:rPr>
-              <w:t xml:space="preserve"> No</w:t>
+            <w:r>
+              <w:rPr>
+                <w:rFonts w:cs="Arial"/>
+                <w:b/>
+                <w:sz w:val="28"/>
+                <w:szCs w:val="32"/>
+              </w:rPr>
+              <w:t>Panchaati No</w:t>
             </w:r>
             <w:r>
               <w:rPr>
@@ -8141,19 +7312,8 @@
                 <w:sz w:val="28"/>
                 <w:szCs w:val="32"/>
               </w:rPr>
-              <w:t xml:space="preserve">T.S.7.1.7.3 – </w:t>
-            </w:r>
-            <w:proofErr w:type="spellStart"/>
-            <w:r>
-              <w:rPr>
-                <w:rFonts w:cs="Arial"/>
-                <w:b/>
-                <w:sz w:val="28"/>
-                <w:szCs w:val="32"/>
-              </w:rPr>
-              <w:t>Kramam</w:t>
-            </w:r>
-            <w:proofErr w:type="spellEnd"/>
+              <w:t>T.S.7.1.7.3 – Kramam</w:t>
+            </w:r>
           </w:p>
           <w:p>
             <w:pPr>
@@ -8173,45 +7333,14 @@
                 <w:szCs w:val="32"/>
               </w:rPr>
             </w:pPr>
-            <w:proofErr w:type="spellStart"/>
-            <w:r>
-              <w:rPr>
-                <w:rFonts w:cs="Arial"/>
-                <w:b/>
-                <w:sz w:val="28"/>
-                <w:szCs w:val="32"/>
-              </w:rPr>
-              <w:t>Krama</w:t>
-            </w:r>
-            <w:proofErr w:type="spellEnd"/>
-            <w:r>
-              <w:rPr>
-                <w:rFonts w:cs="Arial"/>
-                <w:b/>
-                <w:sz w:val="28"/>
-                <w:szCs w:val="32"/>
-              </w:rPr>
-              <w:t xml:space="preserve"> </w:t>
-            </w:r>
-            <w:proofErr w:type="spellStart"/>
-            <w:r>
-              <w:rPr>
-                <w:rFonts w:cs="Arial"/>
-                <w:b/>
-                <w:sz w:val="28"/>
-                <w:szCs w:val="32"/>
-              </w:rPr>
-              <w:t>Vaakyam</w:t>
-            </w:r>
-            <w:proofErr w:type="spellEnd"/>
-            <w:r>
-              <w:rPr>
-                <w:rFonts w:cs="Arial"/>
-                <w:b/>
-                <w:sz w:val="28"/>
-                <w:szCs w:val="32"/>
-              </w:rPr>
-              <w:t xml:space="preserve"> No.– 53</w:t>
+            <w:r>
+              <w:rPr>
+                <w:rFonts w:cs="Arial"/>
+                <w:b/>
+                <w:sz w:val="28"/>
+                <w:szCs w:val="32"/>
+              </w:rPr>
+              <w:t>Krama Vaakyam No.– 53</w:t>
             </w:r>
           </w:p>
           <w:p>
@@ -8232,25 +7361,14 @@
                 <w:szCs w:val="32"/>
               </w:rPr>
             </w:pPr>
-            <w:proofErr w:type="spellStart"/>
-            <w:r>
-              <w:rPr>
-                <w:rFonts w:cs="Arial"/>
-                <w:b/>
-                <w:sz w:val="28"/>
-                <w:szCs w:val="32"/>
-              </w:rPr>
-              <w:t>Panchaati</w:t>
-            </w:r>
-            <w:proofErr w:type="spellEnd"/>
-            <w:r>
-              <w:rPr>
-                <w:rFonts w:cs="Arial"/>
-                <w:b/>
-                <w:sz w:val="28"/>
-                <w:szCs w:val="32"/>
-              </w:rPr>
-              <w:t xml:space="preserve"> No</w:t>
+            <w:r>
+              <w:rPr>
+                <w:rFonts w:cs="Arial"/>
+                <w:b/>
+                <w:sz w:val="28"/>
+                <w:szCs w:val="32"/>
+              </w:rPr>
+              <w:t>Panchaati No</w:t>
             </w:r>
             <w:r>
               <w:rPr>
@@ -8724,19 +7842,8 @@
                 <w:sz w:val="28"/>
                 <w:szCs w:val="32"/>
               </w:rPr>
-              <w:t xml:space="preserve">T.S.7.1.8.2 – </w:t>
-            </w:r>
-            <w:proofErr w:type="spellStart"/>
-            <w:r>
-              <w:rPr>
-                <w:rFonts w:cs="Arial"/>
-                <w:b/>
-                <w:sz w:val="28"/>
-                <w:szCs w:val="32"/>
-              </w:rPr>
-              <w:t>Kramam</w:t>
-            </w:r>
-            <w:proofErr w:type="spellEnd"/>
+              <w:t>T.S.7.1.8.2 – Kramam</w:t>
+            </w:r>
           </w:p>
           <w:p>
             <w:pPr>
@@ -8756,45 +7863,14 @@
                 <w:szCs w:val="32"/>
               </w:rPr>
             </w:pPr>
-            <w:proofErr w:type="spellStart"/>
-            <w:r>
-              <w:rPr>
-                <w:rFonts w:cs="Arial"/>
-                <w:b/>
-                <w:sz w:val="28"/>
-                <w:szCs w:val="32"/>
-              </w:rPr>
-              <w:t>Krama</w:t>
-            </w:r>
-            <w:proofErr w:type="spellEnd"/>
-            <w:r>
-              <w:rPr>
-                <w:rFonts w:cs="Arial"/>
-                <w:b/>
-                <w:sz w:val="28"/>
-                <w:szCs w:val="32"/>
-              </w:rPr>
-              <w:t xml:space="preserve"> </w:t>
-            </w:r>
-            <w:proofErr w:type="spellStart"/>
-            <w:r>
-              <w:rPr>
-                <w:rFonts w:cs="Arial"/>
-                <w:b/>
-                <w:sz w:val="28"/>
-                <w:szCs w:val="32"/>
-              </w:rPr>
-              <w:t>Vaakyam</w:t>
-            </w:r>
-            <w:proofErr w:type="spellEnd"/>
-            <w:r>
-              <w:rPr>
-                <w:rFonts w:cs="Arial"/>
-                <w:b/>
-                <w:sz w:val="28"/>
-                <w:szCs w:val="32"/>
-              </w:rPr>
-              <w:t xml:space="preserve"> No.– 27</w:t>
+            <w:r>
+              <w:rPr>
+                <w:rFonts w:cs="Arial"/>
+                <w:b/>
+                <w:sz w:val="28"/>
+                <w:szCs w:val="32"/>
+              </w:rPr>
+              <w:t>Krama Vaakyam No.– 27</w:t>
             </w:r>
           </w:p>
           <w:p>
@@ -8815,25 +7891,14 @@
                 <w:szCs w:val="32"/>
               </w:rPr>
             </w:pPr>
-            <w:proofErr w:type="spellStart"/>
-            <w:r>
-              <w:rPr>
-                <w:rFonts w:cs="Arial"/>
-                <w:b/>
-                <w:sz w:val="28"/>
-                <w:szCs w:val="32"/>
-              </w:rPr>
-              <w:t>Panchaati</w:t>
-            </w:r>
-            <w:proofErr w:type="spellEnd"/>
-            <w:r>
-              <w:rPr>
-                <w:rFonts w:cs="Arial"/>
-                <w:b/>
-                <w:sz w:val="28"/>
-                <w:szCs w:val="32"/>
-              </w:rPr>
-              <w:t xml:space="preserve"> No</w:t>
+            <w:r>
+              <w:rPr>
+                <w:rFonts w:cs="Arial"/>
+                <w:b/>
+                <w:sz w:val="28"/>
+                <w:szCs w:val="32"/>
+              </w:rPr>
+              <w:t>Panchaati No</w:t>
             </w:r>
             <w:r>
               <w:rPr>
@@ -9173,19 +8238,8 @@
                 <w:sz w:val="28"/>
                 <w:szCs w:val="32"/>
               </w:rPr>
-              <w:t xml:space="preserve">T.S.7.1.8.2 – </w:t>
-            </w:r>
-            <w:proofErr w:type="spellStart"/>
-            <w:r>
-              <w:rPr>
-                <w:rFonts w:cs="Arial"/>
-                <w:b/>
-                <w:sz w:val="28"/>
-                <w:szCs w:val="32"/>
-              </w:rPr>
-              <w:t>Kramam</w:t>
-            </w:r>
-            <w:proofErr w:type="spellEnd"/>
+              <w:t>T.S.7.1.8.2 – Kramam</w:t>
+            </w:r>
           </w:p>
           <w:p>
             <w:pPr>
@@ -9205,45 +8259,14 @@
                 <w:szCs w:val="32"/>
               </w:rPr>
             </w:pPr>
-            <w:proofErr w:type="spellStart"/>
-            <w:r>
-              <w:rPr>
-                <w:rFonts w:cs="Arial"/>
-                <w:b/>
-                <w:sz w:val="28"/>
-                <w:szCs w:val="32"/>
-              </w:rPr>
-              <w:t>Krama</w:t>
-            </w:r>
-            <w:proofErr w:type="spellEnd"/>
-            <w:r>
-              <w:rPr>
-                <w:rFonts w:cs="Arial"/>
-                <w:b/>
-                <w:sz w:val="28"/>
-                <w:szCs w:val="32"/>
-              </w:rPr>
-              <w:t xml:space="preserve"> </w:t>
-            </w:r>
-            <w:proofErr w:type="spellStart"/>
-            <w:r>
-              <w:rPr>
-                <w:rFonts w:cs="Arial"/>
-                <w:b/>
-                <w:sz w:val="28"/>
-                <w:szCs w:val="32"/>
-              </w:rPr>
-              <w:t>Vaakyam</w:t>
-            </w:r>
-            <w:proofErr w:type="spellEnd"/>
-            <w:r>
-              <w:rPr>
-                <w:rFonts w:cs="Arial"/>
-                <w:b/>
-                <w:sz w:val="28"/>
-                <w:szCs w:val="32"/>
-              </w:rPr>
-              <w:t xml:space="preserve"> No.– 38</w:t>
+            <w:r>
+              <w:rPr>
+                <w:rFonts w:cs="Arial"/>
+                <w:b/>
+                <w:sz w:val="28"/>
+                <w:szCs w:val="32"/>
+              </w:rPr>
+              <w:t>Krama Vaakyam No.– 38</w:t>
             </w:r>
           </w:p>
           <w:p>
@@ -9264,25 +8287,14 @@
                 <w:szCs w:val="32"/>
               </w:rPr>
             </w:pPr>
-            <w:proofErr w:type="spellStart"/>
-            <w:r>
-              <w:rPr>
-                <w:rFonts w:cs="Arial"/>
-                <w:b/>
-                <w:sz w:val="28"/>
-                <w:szCs w:val="32"/>
-              </w:rPr>
-              <w:t>Panchaati</w:t>
-            </w:r>
-            <w:proofErr w:type="spellEnd"/>
-            <w:r>
-              <w:rPr>
-                <w:rFonts w:cs="Arial"/>
-                <w:b/>
-                <w:sz w:val="28"/>
-                <w:szCs w:val="32"/>
-              </w:rPr>
-              <w:t xml:space="preserve"> No</w:t>
+            <w:r>
+              <w:rPr>
+                <w:rFonts w:cs="Arial"/>
+                <w:b/>
+                <w:sz w:val="28"/>
+                <w:szCs w:val="32"/>
+              </w:rPr>
+              <w:t>Panchaati No</w:t>
             </w:r>
             <w:r>
               <w:rPr>
@@ -9636,19 +8648,8 @@
                 <w:szCs w:val="32"/>
               </w:rPr>
               <w:lastRenderedPageBreak/>
-              <w:t xml:space="preserve">T.S.7.1.8.2 – </w:t>
-            </w:r>
-            <w:proofErr w:type="spellStart"/>
-            <w:r>
-              <w:rPr>
-                <w:rFonts w:cs="Arial"/>
-                <w:b/>
-                <w:sz w:val="28"/>
-                <w:szCs w:val="32"/>
-              </w:rPr>
-              <w:t>Kramam</w:t>
-            </w:r>
-            <w:proofErr w:type="spellEnd"/>
+              <w:t>T.S.7.1.8.2 – Kramam</w:t>
+            </w:r>
           </w:p>
           <w:p>
             <w:pPr>
@@ -9668,45 +8669,14 @@
                 <w:szCs w:val="32"/>
               </w:rPr>
             </w:pPr>
-            <w:proofErr w:type="spellStart"/>
-            <w:r>
-              <w:rPr>
-                <w:rFonts w:cs="Arial"/>
-                <w:b/>
-                <w:sz w:val="28"/>
-                <w:szCs w:val="32"/>
-              </w:rPr>
-              <w:t>Krama</w:t>
-            </w:r>
-            <w:proofErr w:type="spellEnd"/>
-            <w:r>
-              <w:rPr>
-                <w:rFonts w:cs="Arial"/>
-                <w:b/>
-                <w:sz w:val="28"/>
-                <w:szCs w:val="32"/>
-              </w:rPr>
-              <w:t xml:space="preserve"> </w:t>
-            </w:r>
-            <w:proofErr w:type="spellStart"/>
-            <w:r>
-              <w:rPr>
-                <w:rFonts w:cs="Arial"/>
-                <w:b/>
-                <w:sz w:val="28"/>
-                <w:szCs w:val="32"/>
-              </w:rPr>
-              <w:t>Vaakyam</w:t>
-            </w:r>
-            <w:proofErr w:type="spellEnd"/>
-            <w:r>
-              <w:rPr>
-                <w:rFonts w:cs="Arial"/>
-                <w:b/>
-                <w:sz w:val="28"/>
-                <w:szCs w:val="32"/>
-              </w:rPr>
-              <w:t xml:space="preserve"> No.– 51</w:t>
+            <w:r>
+              <w:rPr>
+                <w:rFonts w:cs="Arial"/>
+                <w:b/>
+                <w:sz w:val="28"/>
+                <w:szCs w:val="32"/>
+              </w:rPr>
+              <w:t>Krama Vaakyam No.– 51</w:t>
             </w:r>
           </w:p>
           <w:p>
@@ -9727,25 +8697,14 @@
                 <w:szCs w:val="32"/>
               </w:rPr>
             </w:pPr>
-            <w:proofErr w:type="spellStart"/>
-            <w:r>
-              <w:rPr>
-                <w:rFonts w:cs="Arial"/>
-                <w:b/>
-                <w:sz w:val="28"/>
-                <w:szCs w:val="32"/>
-              </w:rPr>
-              <w:t>Panchaati</w:t>
-            </w:r>
-            <w:proofErr w:type="spellEnd"/>
-            <w:r>
-              <w:rPr>
-                <w:rFonts w:cs="Arial"/>
-                <w:b/>
-                <w:sz w:val="28"/>
-                <w:szCs w:val="32"/>
-              </w:rPr>
-              <w:t xml:space="preserve"> No</w:t>
+            <w:r>
+              <w:rPr>
+                <w:rFonts w:cs="Arial"/>
+                <w:b/>
+                <w:sz w:val="28"/>
+                <w:szCs w:val="32"/>
+              </w:rPr>
+              <w:t>Panchaati No</w:t>
             </w:r>
             <w:r>
               <w:rPr>
@@ -9986,19 +8945,8 @@
                 <w:sz w:val="28"/>
                 <w:szCs w:val="32"/>
               </w:rPr>
-              <w:t xml:space="preserve">T.S.7.1.10.3 – </w:t>
-            </w:r>
-            <w:proofErr w:type="spellStart"/>
-            <w:r>
-              <w:rPr>
-                <w:rFonts w:cs="Arial"/>
-                <w:b/>
-                <w:sz w:val="28"/>
-                <w:szCs w:val="32"/>
-              </w:rPr>
-              <w:t>Kramam</w:t>
-            </w:r>
-            <w:proofErr w:type="spellEnd"/>
+              <w:t>T.S.7.1.10.3 – Kramam</w:t>
+            </w:r>
           </w:p>
           <w:p>
             <w:pPr>
@@ -10018,45 +8966,14 @@
                 <w:szCs w:val="32"/>
               </w:rPr>
             </w:pPr>
-            <w:proofErr w:type="spellStart"/>
-            <w:r>
-              <w:rPr>
-                <w:rFonts w:cs="Arial"/>
-                <w:b/>
-                <w:sz w:val="28"/>
-                <w:szCs w:val="32"/>
-              </w:rPr>
-              <w:t>Krama</w:t>
-            </w:r>
-            <w:proofErr w:type="spellEnd"/>
-            <w:r>
-              <w:rPr>
-                <w:rFonts w:cs="Arial"/>
-                <w:b/>
-                <w:sz w:val="28"/>
-                <w:szCs w:val="32"/>
-              </w:rPr>
-              <w:t xml:space="preserve"> </w:t>
-            </w:r>
-            <w:proofErr w:type="spellStart"/>
-            <w:r>
-              <w:rPr>
-                <w:rFonts w:cs="Arial"/>
-                <w:b/>
-                <w:sz w:val="28"/>
-                <w:szCs w:val="32"/>
-              </w:rPr>
-              <w:t>Vaakyam</w:t>
-            </w:r>
-            <w:proofErr w:type="spellEnd"/>
-            <w:r>
-              <w:rPr>
-                <w:rFonts w:cs="Arial"/>
-                <w:b/>
-                <w:sz w:val="28"/>
-                <w:szCs w:val="32"/>
-              </w:rPr>
-              <w:t xml:space="preserve"> No.– 14</w:t>
+            <w:r>
+              <w:rPr>
+                <w:rFonts w:cs="Arial"/>
+                <w:b/>
+                <w:sz w:val="28"/>
+                <w:szCs w:val="32"/>
+              </w:rPr>
+              <w:t>Krama Vaakyam No.– 14</w:t>
             </w:r>
           </w:p>
           <w:p>
@@ -10074,25 +8991,14 @@
                 <w:szCs w:val="36"/>
               </w:rPr>
             </w:pPr>
-            <w:proofErr w:type="spellStart"/>
-            <w:r>
-              <w:rPr>
-                <w:rFonts w:cs="Arial"/>
-                <w:b/>
-                <w:sz w:val="28"/>
-                <w:szCs w:val="32"/>
-              </w:rPr>
-              <w:t>Panchaati</w:t>
-            </w:r>
-            <w:proofErr w:type="spellEnd"/>
-            <w:r>
-              <w:rPr>
-                <w:rFonts w:cs="Arial"/>
-                <w:b/>
-                <w:sz w:val="28"/>
-                <w:szCs w:val="32"/>
-              </w:rPr>
-              <w:t xml:space="preserve"> No</w:t>
+            <w:r>
+              <w:rPr>
+                <w:rFonts w:cs="Arial"/>
+                <w:b/>
+                <w:sz w:val="28"/>
+                <w:szCs w:val="32"/>
+              </w:rPr>
+              <w:t>Panchaati No</w:t>
             </w:r>
             <w:r>
               <w:rPr>
@@ -10594,19 +9500,8 @@
                 <w:sz w:val="28"/>
                 <w:szCs w:val="32"/>
               </w:rPr>
-              <w:t xml:space="preserve">T.S.7.1.10.4 – </w:t>
-            </w:r>
-            <w:proofErr w:type="spellStart"/>
-            <w:r>
-              <w:rPr>
-                <w:rFonts w:cs="Arial"/>
-                <w:b/>
-                <w:sz w:val="28"/>
-                <w:szCs w:val="32"/>
-              </w:rPr>
-              <w:t>Kramam</w:t>
-            </w:r>
-            <w:proofErr w:type="spellEnd"/>
+              <w:t>T.S.7.1.10.4 – Kramam</w:t>
+            </w:r>
           </w:p>
           <w:p>
             <w:pPr>
@@ -10626,45 +9521,14 @@
                 <w:szCs w:val="32"/>
               </w:rPr>
             </w:pPr>
-            <w:proofErr w:type="spellStart"/>
-            <w:r>
-              <w:rPr>
-                <w:rFonts w:cs="Arial"/>
-                <w:b/>
-                <w:sz w:val="28"/>
-                <w:szCs w:val="32"/>
-              </w:rPr>
-              <w:t>Krama</w:t>
-            </w:r>
-            <w:proofErr w:type="spellEnd"/>
-            <w:r>
-              <w:rPr>
-                <w:rFonts w:cs="Arial"/>
-                <w:b/>
-                <w:sz w:val="28"/>
-                <w:szCs w:val="32"/>
-              </w:rPr>
-              <w:t xml:space="preserve"> </w:t>
-            </w:r>
-            <w:proofErr w:type="spellStart"/>
-            <w:r>
-              <w:rPr>
-                <w:rFonts w:cs="Arial"/>
-                <w:b/>
-                <w:sz w:val="28"/>
-                <w:szCs w:val="32"/>
-              </w:rPr>
-              <w:t>Vaakyam</w:t>
-            </w:r>
-            <w:proofErr w:type="spellEnd"/>
-            <w:r>
-              <w:rPr>
-                <w:rFonts w:cs="Arial"/>
-                <w:b/>
-                <w:sz w:val="28"/>
-                <w:szCs w:val="32"/>
-              </w:rPr>
-              <w:t xml:space="preserve"> No.– 11</w:t>
+            <w:r>
+              <w:rPr>
+                <w:rFonts w:cs="Arial"/>
+                <w:b/>
+                <w:sz w:val="28"/>
+                <w:szCs w:val="32"/>
+              </w:rPr>
+              <w:t>Krama Vaakyam No.– 11</w:t>
             </w:r>
           </w:p>
           <w:p>
@@ -10685,25 +9549,14 @@
                 <w:szCs w:val="32"/>
               </w:rPr>
             </w:pPr>
-            <w:proofErr w:type="spellStart"/>
-            <w:r>
-              <w:rPr>
-                <w:rFonts w:cs="Arial"/>
-                <w:b/>
-                <w:sz w:val="28"/>
-                <w:szCs w:val="32"/>
-              </w:rPr>
-              <w:t>Panchaati</w:t>
-            </w:r>
-            <w:proofErr w:type="spellEnd"/>
-            <w:r>
-              <w:rPr>
-                <w:rFonts w:cs="Arial"/>
-                <w:b/>
-                <w:sz w:val="28"/>
-                <w:szCs w:val="32"/>
-              </w:rPr>
-              <w:t xml:space="preserve"> No</w:t>
+            <w:r>
+              <w:rPr>
+                <w:rFonts w:cs="Arial"/>
+                <w:b/>
+                <w:sz w:val="28"/>
+                <w:szCs w:val="32"/>
+              </w:rPr>
+              <w:t>Panchaati No</w:t>
             </w:r>
             <w:r>
               <w:rPr>
@@ -11056,19 +9909,8 @@
                 <w:sz w:val="28"/>
                 <w:szCs w:val="32"/>
               </w:rPr>
-              <w:t xml:space="preserve">T.S.7.1.11.1 – </w:t>
-            </w:r>
-            <w:proofErr w:type="spellStart"/>
-            <w:r>
-              <w:rPr>
-                <w:rFonts w:cs="Arial"/>
-                <w:b/>
-                <w:sz w:val="28"/>
-                <w:szCs w:val="32"/>
-              </w:rPr>
-              <w:t>Kramam</w:t>
-            </w:r>
-            <w:proofErr w:type="spellEnd"/>
+              <w:t>T.S.7.1.11.1 – Kramam</w:t>
+            </w:r>
           </w:p>
           <w:p>
             <w:pPr>
@@ -11088,45 +9930,14 @@
                 <w:szCs w:val="32"/>
               </w:rPr>
             </w:pPr>
-            <w:proofErr w:type="spellStart"/>
-            <w:r>
-              <w:rPr>
-                <w:rFonts w:cs="Arial"/>
-                <w:b/>
-                <w:sz w:val="28"/>
-                <w:szCs w:val="32"/>
-              </w:rPr>
-              <w:t>Krama</w:t>
-            </w:r>
-            <w:proofErr w:type="spellEnd"/>
-            <w:r>
-              <w:rPr>
-                <w:rFonts w:cs="Arial"/>
-                <w:b/>
-                <w:sz w:val="28"/>
-                <w:szCs w:val="32"/>
-              </w:rPr>
-              <w:t xml:space="preserve"> </w:t>
-            </w:r>
-            <w:proofErr w:type="spellStart"/>
-            <w:r>
-              <w:rPr>
-                <w:rFonts w:cs="Arial"/>
-                <w:b/>
-                <w:sz w:val="28"/>
-                <w:szCs w:val="32"/>
-              </w:rPr>
-              <w:t>Vaakyam</w:t>
-            </w:r>
-            <w:proofErr w:type="spellEnd"/>
-            <w:r>
-              <w:rPr>
-                <w:rFonts w:cs="Arial"/>
-                <w:b/>
-                <w:sz w:val="28"/>
-                <w:szCs w:val="32"/>
-              </w:rPr>
-              <w:t xml:space="preserve"> No.– 17</w:t>
+            <w:r>
+              <w:rPr>
+                <w:rFonts w:cs="Arial"/>
+                <w:b/>
+                <w:sz w:val="28"/>
+                <w:szCs w:val="32"/>
+              </w:rPr>
+              <w:t>Krama Vaakyam No.– 17</w:t>
             </w:r>
           </w:p>
           <w:p>
@@ -11144,25 +9955,14 @@
                 <w:szCs w:val="36"/>
               </w:rPr>
             </w:pPr>
-            <w:proofErr w:type="spellStart"/>
-            <w:r>
-              <w:rPr>
-                <w:rFonts w:cs="Arial"/>
-                <w:b/>
-                <w:sz w:val="28"/>
-                <w:szCs w:val="32"/>
-              </w:rPr>
-              <w:t>Panchaati</w:t>
-            </w:r>
-            <w:proofErr w:type="spellEnd"/>
-            <w:r>
-              <w:rPr>
-                <w:rFonts w:cs="Arial"/>
-                <w:b/>
-                <w:sz w:val="28"/>
-                <w:szCs w:val="32"/>
-              </w:rPr>
-              <w:t xml:space="preserve"> No</w:t>
+            <w:r>
+              <w:rPr>
+                <w:rFonts w:cs="Arial"/>
+                <w:b/>
+                <w:sz w:val="28"/>
+                <w:szCs w:val="32"/>
+              </w:rPr>
+              <w:t>Panchaati No</w:t>
             </w:r>
             <w:r>
               <w:rPr>
@@ -11521,19 +10321,8 @@
                 <w:sz w:val="28"/>
                 <w:szCs w:val="32"/>
               </w:rPr>
-              <w:t xml:space="preserve">T.S.7.1.15.1 – </w:t>
-            </w:r>
-            <w:proofErr w:type="spellStart"/>
-            <w:r>
-              <w:rPr>
-                <w:rFonts w:cs="Arial"/>
-                <w:b/>
-                <w:sz w:val="28"/>
-                <w:szCs w:val="32"/>
-              </w:rPr>
-              <w:t>Kramam</w:t>
-            </w:r>
-            <w:proofErr w:type="spellEnd"/>
+              <w:t>T.S.7.1.15.1 – Kramam</w:t>
+            </w:r>
           </w:p>
           <w:p>
             <w:pPr>
@@ -11553,45 +10342,14 @@
                 <w:szCs w:val="32"/>
               </w:rPr>
             </w:pPr>
-            <w:proofErr w:type="spellStart"/>
-            <w:r>
-              <w:rPr>
-                <w:rFonts w:cs="Arial"/>
-                <w:b/>
-                <w:sz w:val="28"/>
-                <w:szCs w:val="32"/>
-              </w:rPr>
-              <w:t>Krama</w:t>
-            </w:r>
-            <w:proofErr w:type="spellEnd"/>
-            <w:r>
-              <w:rPr>
-                <w:rFonts w:cs="Arial"/>
-                <w:b/>
-                <w:sz w:val="28"/>
-                <w:szCs w:val="32"/>
-              </w:rPr>
-              <w:t xml:space="preserve"> </w:t>
-            </w:r>
-            <w:proofErr w:type="spellStart"/>
-            <w:r>
-              <w:rPr>
-                <w:rFonts w:cs="Arial"/>
-                <w:b/>
-                <w:sz w:val="28"/>
-                <w:szCs w:val="32"/>
-              </w:rPr>
-              <w:t>Vaakyam</w:t>
-            </w:r>
-            <w:proofErr w:type="spellEnd"/>
-            <w:r>
-              <w:rPr>
-                <w:rFonts w:cs="Arial"/>
-                <w:b/>
-                <w:sz w:val="28"/>
-                <w:szCs w:val="32"/>
-              </w:rPr>
-              <w:t xml:space="preserve"> No.– 46</w:t>
+            <w:r>
+              <w:rPr>
+                <w:rFonts w:cs="Arial"/>
+                <w:b/>
+                <w:sz w:val="28"/>
+                <w:szCs w:val="32"/>
+              </w:rPr>
+              <w:t>Krama Vaakyam No.– 46</w:t>
             </w:r>
           </w:p>
           <w:p>
@@ -11609,25 +10367,14 @@
                 <w:szCs w:val="36"/>
               </w:rPr>
             </w:pPr>
-            <w:proofErr w:type="spellStart"/>
-            <w:r>
-              <w:rPr>
-                <w:rFonts w:cs="Arial"/>
-                <w:b/>
-                <w:sz w:val="28"/>
-                <w:szCs w:val="32"/>
-              </w:rPr>
-              <w:t>Panchaati</w:t>
-            </w:r>
-            <w:proofErr w:type="spellEnd"/>
-            <w:r>
-              <w:rPr>
-                <w:rFonts w:cs="Arial"/>
-                <w:b/>
-                <w:sz w:val="28"/>
-                <w:szCs w:val="32"/>
-              </w:rPr>
-              <w:t xml:space="preserve"> No</w:t>
+            <w:r>
+              <w:rPr>
+                <w:rFonts w:cs="Arial"/>
+                <w:b/>
+                <w:sz w:val="28"/>
+                <w:szCs w:val="32"/>
+              </w:rPr>
+              <w:t>Panchaati No</w:t>
             </w:r>
             <w:r>
               <w:rPr>
@@ -11962,19 +10709,8 @@
                 <w:sz w:val="28"/>
                 <w:szCs w:val="32"/>
               </w:rPr>
-              <w:t xml:space="preserve">T.S.7.1.17.1 – </w:t>
-            </w:r>
-            <w:proofErr w:type="spellStart"/>
-            <w:r>
-              <w:rPr>
-                <w:rFonts w:cs="Arial"/>
-                <w:b/>
-                <w:sz w:val="28"/>
-                <w:szCs w:val="32"/>
-              </w:rPr>
-              <w:t>Kramam</w:t>
-            </w:r>
-            <w:proofErr w:type="spellEnd"/>
+              <w:t>T.S.7.1.17.1 – Kramam</w:t>
+            </w:r>
           </w:p>
           <w:p>
             <w:pPr>
@@ -11994,45 +10730,14 @@
                 <w:szCs w:val="32"/>
               </w:rPr>
             </w:pPr>
-            <w:proofErr w:type="spellStart"/>
-            <w:r>
-              <w:rPr>
-                <w:rFonts w:cs="Arial"/>
-                <w:b/>
-                <w:sz w:val="28"/>
-                <w:szCs w:val="32"/>
-              </w:rPr>
-              <w:t>Krama</w:t>
-            </w:r>
-            <w:proofErr w:type="spellEnd"/>
-            <w:r>
-              <w:rPr>
-                <w:rFonts w:cs="Arial"/>
-                <w:b/>
-                <w:sz w:val="28"/>
-                <w:szCs w:val="32"/>
-              </w:rPr>
-              <w:t xml:space="preserve"> </w:t>
-            </w:r>
-            <w:proofErr w:type="spellStart"/>
-            <w:r>
-              <w:rPr>
-                <w:rFonts w:cs="Arial"/>
-                <w:b/>
-                <w:sz w:val="28"/>
-                <w:szCs w:val="32"/>
-              </w:rPr>
-              <w:t>Vaakyam</w:t>
-            </w:r>
-            <w:proofErr w:type="spellEnd"/>
-            <w:r>
-              <w:rPr>
-                <w:rFonts w:cs="Arial"/>
-                <w:b/>
-                <w:sz w:val="28"/>
-                <w:szCs w:val="32"/>
-              </w:rPr>
-              <w:t xml:space="preserve"> No.– 21</w:t>
+            <w:r>
+              <w:rPr>
+                <w:rFonts w:cs="Arial"/>
+                <w:b/>
+                <w:sz w:val="28"/>
+                <w:szCs w:val="32"/>
+              </w:rPr>
+              <w:t>Krama Vaakyam No.– 21</w:t>
             </w:r>
           </w:p>
           <w:p>
@@ -12053,25 +10758,14 @@
                 <w:szCs w:val="32"/>
               </w:rPr>
             </w:pPr>
-            <w:proofErr w:type="spellStart"/>
-            <w:r>
-              <w:rPr>
-                <w:rFonts w:cs="Arial"/>
-                <w:b/>
-                <w:sz w:val="28"/>
-                <w:szCs w:val="32"/>
-              </w:rPr>
-              <w:t>Panchaati</w:t>
-            </w:r>
-            <w:proofErr w:type="spellEnd"/>
-            <w:r>
-              <w:rPr>
-                <w:rFonts w:cs="Arial"/>
-                <w:b/>
-                <w:sz w:val="28"/>
-                <w:szCs w:val="32"/>
-              </w:rPr>
-              <w:t xml:space="preserve"> No</w:t>
+            <w:r>
+              <w:rPr>
+                <w:rFonts w:cs="Arial"/>
+                <w:b/>
+                <w:sz w:val="28"/>
+                <w:szCs w:val="32"/>
+              </w:rPr>
+              <w:t>Panchaati No</w:t>
             </w:r>
             <w:r>
               <w:rPr>
@@ -12427,19 +11121,8 @@
                 <w:sz w:val="28"/>
                 <w:szCs w:val="32"/>
               </w:rPr>
-              <w:t xml:space="preserve">T.S.7.1.18.1 – </w:t>
-            </w:r>
-            <w:proofErr w:type="spellStart"/>
-            <w:r>
-              <w:rPr>
-                <w:rFonts w:cs="Arial"/>
-                <w:b/>
-                <w:sz w:val="28"/>
-                <w:szCs w:val="32"/>
-              </w:rPr>
-              <w:t>Kramam</w:t>
-            </w:r>
-            <w:proofErr w:type="spellEnd"/>
+              <w:t>T.S.7.1.18.1 – Kramam</w:t>
+            </w:r>
           </w:p>
           <w:p>
             <w:pPr>
@@ -12459,45 +11142,14 @@
                 <w:szCs w:val="32"/>
               </w:rPr>
             </w:pPr>
-            <w:proofErr w:type="spellStart"/>
-            <w:r>
-              <w:rPr>
-                <w:rFonts w:cs="Arial"/>
-                <w:b/>
-                <w:sz w:val="28"/>
-                <w:szCs w:val="32"/>
-              </w:rPr>
-              <w:t>Krama</w:t>
-            </w:r>
-            <w:proofErr w:type="spellEnd"/>
-            <w:r>
-              <w:rPr>
-                <w:rFonts w:cs="Arial"/>
-                <w:b/>
-                <w:sz w:val="28"/>
-                <w:szCs w:val="32"/>
-              </w:rPr>
-              <w:t xml:space="preserve"> </w:t>
-            </w:r>
-            <w:proofErr w:type="spellStart"/>
-            <w:r>
-              <w:rPr>
-                <w:rFonts w:cs="Arial"/>
-                <w:b/>
-                <w:sz w:val="28"/>
-                <w:szCs w:val="32"/>
-              </w:rPr>
-              <w:t>Vaakyam</w:t>
-            </w:r>
-            <w:proofErr w:type="spellEnd"/>
-            <w:r>
-              <w:rPr>
-                <w:rFonts w:cs="Arial"/>
-                <w:b/>
-                <w:sz w:val="28"/>
-                <w:szCs w:val="32"/>
-              </w:rPr>
-              <w:t xml:space="preserve"> No.– 15</w:t>
+            <w:r>
+              <w:rPr>
+                <w:rFonts w:cs="Arial"/>
+                <w:b/>
+                <w:sz w:val="28"/>
+                <w:szCs w:val="32"/>
+              </w:rPr>
+              <w:t>Krama Vaakyam No.– 15</w:t>
             </w:r>
           </w:p>
           <w:p>
@@ -12518,25 +11170,14 @@
                 <w:szCs w:val="32"/>
               </w:rPr>
             </w:pPr>
-            <w:proofErr w:type="spellStart"/>
-            <w:r>
-              <w:rPr>
-                <w:rFonts w:cs="Arial"/>
-                <w:b/>
-                <w:sz w:val="28"/>
-                <w:szCs w:val="32"/>
-              </w:rPr>
-              <w:t>Panchaati</w:t>
-            </w:r>
-            <w:proofErr w:type="spellEnd"/>
-            <w:r>
-              <w:rPr>
-                <w:rFonts w:cs="Arial"/>
-                <w:b/>
-                <w:sz w:val="28"/>
-                <w:szCs w:val="32"/>
-              </w:rPr>
-              <w:t xml:space="preserve"> No</w:t>
+            <w:r>
+              <w:rPr>
+                <w:rFonts w:cs="Arial"/>
+                <w:b/>
+                <w:sz w:val="28"/>
+                <w:szCs w:val="32"/>
+              </w:rPr>
+              <w:t>Panchaati No</w:t>
             </w:r>
             <w:r>
               <w:rPr>
@@ -13009,19 +11650,8 @@
                 <w:szCs w:val="32"/>
               </w:rPr>
               <w:lastRenderedPageBreak/>
-              <w:t xml:space="preserve">T.S.7.1.18.2 – </w:t>
-            </w:r>
-            <w:proofErr w:type="spellStart"/>
-            <w:r>
-              <w:rPr>
-                <w:rFonts w:cs="Arial"/>
-                <w:b/>
-                <w:sz w:val="28"/>
-                <w:szCs w:val="32"/>
-              </w:rPr>
-              <w:t>Kramam</w:t>
-            </w:r>
-            <w:proofErr w:type="spellEnd"/>
+              <w:t>T.S.7.1.18.2 – Kramam</w:t>
+            </w:r>
           </w:p>
           <w:p>
             <w:pPr>
@@ -13040,41 +11670,13 @@
                 <w:szCs w:val="32"/>
               </w:rPr>
             </w:pPr>
-            <w:proofErr w:type="spellStart"/>
-            <w:r>
-              <w:rPr>
-                <w:rFonts w:cs="Arial"/>
-                <w:b/>
-                <w:szCs w:val="32"/>
-              </w:rPr>
-              <w:t>Krama</w:t>
-            </w:r>
-            <w:proofErr w:type="spellEnd"/>
-            <w:r>
-              <w:rPr>
-                <w:rFonts w:cs="Arial"/>
-                <w:b/>
-                <w:szCs w:val="32"/>
-              </w:rPr>
-              <w:t xml:space="preserve"> </w:t>
-            </w:r>
-            <w:proofErr w:type="spellStart"/>
-            <w:r>
-              <w:rPr>
-                <w:rFonts w:cs="Arial"/>
-                <w:b/>
-                <w:szCs w:val="32"/>
-              </w:rPr>
-              <w:t>Vaakyam</w:t>
-            </w:r>
-            <w:proofErr w:type="spellEnd"/>
-            <w:r>
-              <w:rPr>
-                <w:rFonts w:cs="Arial"/>
-                <w:b/>
-                <w:szCs w:val="32"/>
-              </w:rPr>
-              <w:t xml:space="preserve"> No.– 19 &amp; 20</w:t>
+            <w:r>
+              <w:rPr>
+                <w:rFonts w:cs="Arial"/>
+                <w:b/>
+                <w:szCs w:val="32"/>
+              </w:rPr>
+              <w:t>Krama Vaakyam No.– 19 &amp; 20</w:t>
             </w:r>
           </w:p>
           <w:p>
@@ -13095,25 +11697,14 @@
                 <w:szCs w:val="32"/>
               </w:rPr>
             </w:pPr>
-            <w:proofErr w:type="spellStart"/>
-            <w:r>
-              <w:rPr>
-                <w:rFonts w:cs="Arial"/>
-                <w:b/>
-                <w:sz w:val="28"/>
-                <w:szCs w:val="32"/>
-              </w:rPr>
-              <w:t>Panchaati</w:t>
-            </w:r>
-            <w:proofErr w:type="spellEnd"/>
-            <w:r>
-              <w:rPr>
-                <w:rFonts w:cs="Arial"/>
-                <w:b/>
-                <w:sz w:val="28"/>
-                <w:szCs w:val="32"/>
-              </w:rPr>
-              <w:t xml:space="preserve"> No</w:t>
+            <w:r>
+              <w:rPr>
+                <w:rFonts w:cs="Arial"/>
+                <w:b/>
+                <w:sz w:val="28"/>
+                <w:szCs w:val="32"/>
+              </w:rPr>
+              <w:t>Panchaati No</w:t>
             </w:r>
             <w:r>
               <w:rPr>
@@ -13561,21 +12152,12 @@
               </w:rPr>
               <w:t xml:space="preserve"> </w:t>
             </w:r>
-            <w:proofErr w:type="spellStart"/>
             <w:r>
               <w:rPr>
                 <w:b/>
                 <w:bCs/>
               </w:rPr>
-              <w:t>padam</w:t>
-            </w:r>
-            <w:proofErr w:type="spellEnd"/>
-            <w:r>
-              <w:rPr>
-                <w:b/>
-                <w:bCs/>
-              </w:rPr>
-              <w:t xml:space="preserve"> inserted)</w:t>
+              <w:t>padam inserted)</w:t>
             </w:r>
           </w:p>
         </w:tc>
@@ -13620,19 +12202,8 @@
                 <w:sz w:val="28"/>
                 <w:szCs w:val="32"/>
               </w:rPr>
-              <w:t xml:space="preserve">T.S.7.1.19.1 – </w:t>
-            </w:r>
-            <w:proofErr w:type="spellStart"/>
-            <w:r>
-              <w:rPr>
-                <w:rFonts w:cs="Arial"/>
-                <w:b/>
-                <w:sz w:val="28"/>
-                <w:szCs w:val="32"/>
-              </w:rPr>
-              <w:t>Kramam</w:t>
-            </w:r>
-            <w:proofErr w:type="spellEnd"/>
+              <w:t>T.S.7.1.19.1 – Kramam</w:t>
+            </w:r>
           </w:p>
           <w:p>
             <w:pPr>
@@ -13652,45 +12223,14 @@
                 <w:szCs w:val="32"/>
               </w:rPr>
             </w:pPr>
-            <w:proofErr w:type="spellStart"/>
-            <w:r>
-              <w:rPr>
-                <w:rFonts w:cs="Arial"/>
-                <w:b/>
-                <w:sz w:val="28"/>
-                <w:szCs w:val="32"/>
-              </w:rPr>
-              <w:t>Krama</w:t>
-            </w:r>
-            <w:proofErr w:type="spellEnd"/>
-            <w:r>
-              <w:rPr>
-                <w:rFonts w:cs="Arial"/>
-                <w:b/>
-                <w:sz w:val="28"/>
-                <w:szCs w:val="32"/>
-              </w:rPr>
-              <w:t xml:space="preserve"> </w:t>
-            </w:r>
-            <w:proofErr w:type="spellStart"/>
-            <w:r>
-              <w:rPr>
-                <w:rFonts w:cs="Arial"/>
-                <w:b/>
-                <w:sz w:val="28"/>
-                <w:szCs w:val="32"/>
-              </w:rPr>
-              <w:t>Vaakyam</w:t>
-            </w:r>
-            <w:proofErr w:type="spellEnd"/>
-            <w:r>
-              <w:rPr>
-                <w:rFonts w:cs="Arial"/>
-                <w:b/>
-                <w:sz w:val="28"/>
-                <w:szCs w:val="32"/>
-              </w:rPr>
-              <w:t xml:space="preserve"> No.– 5</w:t>
+            <w:r>
+              <w:rPr>
+                <w:rFonts w:cs="Arial"/>
+                <w:b/>
+                <w:sz w:val="28"/>
+                <w:szCs w:val="32"/>
+              </w:rPr>
+              <w:t>Krama Vaakyam No.– 5</w:t>
             </w:r>
           </w:p>
           <w:p>
@@ -13711,25 +12251,14 @@
                 <w:szCs w:val="32"/>
               </w:rPr>
             </w:pPr>
-            <w:proofErr w:type="spellStart"/>
-            <w:r>
-              <w:rPr>
-                <w:rFonts w:cs="Arial"/>
-                <w:b/>
-                <w:sz w:val="28"/>
-                <w:szCs w:val="32"/>
-              </w:rPr>
-              <w:t>Panchaati</w:t>
-            </w:r>
-            <w:proofErr w:type="spellEnd"/>
-            <w:r>
-              <w:rPr>
-                <w:rFonts w:cs="Arial"/>
-                <w:b/>
-                <w:sz w:val="28"/>
-                <w:szCs w:val="32"/>
-              </w:rPr>
-              <w:t xml:space="preserve"> No</w:t>
+            <w:r>
+              <w:rPr>
+                <w:rFonts w:cs="Arial"/>
+                <w:b/>
+                <w:sz w:val="28"/>
+                <w:szCs w:val="32"/>
+              </w:rPr>
+              <w:t>Panchaati No</w:t>
             </w:r>
             <w:r>
               <w:rPr>
@@ -14222,19 +12751,8 @@
                 <w:sz w:val="28"/>
                 <w:szCs w:val="32"/>
               </w:rPr>
-              <w:t xml:space="preserve">T.S.7.1.19.2 – </w:t>
-            </w:r>
-            <w:proofErr w:type="spellStart"/>
-            <w:r>
-              <w:rPr>
-                <w:rFonts w:cs="Arial"/>
-                <w:b/>
-                <w:sz w:val="28"/>
-                <w:szCs w:val="32"/>
-              </w:rPr>
-              <w:t>Kramam</w:t>
-            </w:r>
-            <w:proofErr w:type="spellEnd"/>
+              <w:t>T.S.7.1.19.2 – Kramam</w:t>
+            </w:r>
           </w:p>
           <w:p>
             <w:pPr>
@@ -14254,45 +12772,14 @@
                 <w:szCs w:val="32"/>
               </w:rPr>
             </w:pPr>
-            <w:proofErr w:type="spellStart"/>
-            <w:r>
-              <w:rPr>
-                <w:rFonts w:cs="Arial"/>
-                <w:b/>
-                <w:sz w:val="28"/>
-                <w:szCs w:val="32"/>
-              </w:rPr>
-              <w:t>Krama</w:t>
-            </w:r>
-            <w:proofErr w:type="spellEnd"/>
-            <w:r>
-              <w:rPr>
-                <w:rFonts w:cs="Arial"/>
-                <w:b/>
-                <w:sz w:val="28"/>
-                <w:szCs w:val="32"/>
-              </w:rPr>
-              <w:t xml:space="preserve"> </w:t>
-            </w:r>
-            <w:proofErr w:type="spellStart"/>
-            <w:r>
-              <w:rPr>
-                <w:rFonts w:cs="Arial"/>
-                <w:b/>
-                <w:sz w:val="28"/>
-                <w:szCs w:val="32"/>
-              </w:rPr>
-              <w:t>Vaakyam</w:t>
-            </w:r>
-            <w:proofErr w:type="spellEnd"/>
-            <w:r>
-              <w:rPr>
-                <w:rFonts w:cs="Arial"/>
-                <w:b/>
-                <w:sz w:val="28"/>
-                <w:szCs w:val="32"/>
-              </w:rPr>
-              <w:t xml:space="preserve"> No.– 29</w:t>
+            <w:r>
+              <w:rPr>
+                <w:rFonts w:cs="Arial"/>
+                <w:b/>
+                <w:sz w:val="28"/>
+                <w:szCs w:val="32"/>
+              </w:rPr>
+              <w:t>Krama Vaakyam No.– 29</w:t>
             </w:r>
           </w:p>
           <w:p>
@@ -14313,25 +12800,14 @@
                 <w:szCs w:val="32"/>
               </w:rPr>
             </w:pPr>
-            <w:proofErr w:type="spellStart"/>
-            <w:r>
-              <w:rPr>
-                <w:rFonts w:cs="Arial"/>
-                <w:b/>
-                <w:sz w:val="28"/>
-                <w:szCs w:val="32"/>
-              </w:rPr>
-              <w:t>Panchaati</w:t>
-            </w:r>
-            <w:proofErr w:type="spellEnd"/>
-            <w:r>
-              <w:rPr>
-                <w:rFonts w:cs="Arial"/>
-                <w:b/>
-                <w:sz w:val="28"/>
-                <w:szCs w:val="32"/>
-              </w:rPr>
-              <w:t xml:space="preserve"> No</w:t>
+            <w:r>
+              <w:rPr>
+                <w:rFonts w:cs="Arial"/>
+                <w:b/>
+                <w:sz w:val="28"/>
+                <w:szCs w:val="32"/>
+              </w:rPr>
+              <w:t>Panchaati No</w:t>
             </w:r>
             <w:r>
               <w:rPr>
@@ -14750,19 +13226,8 @@
                 <w:sz w:val="28"/>
                 <w:szCs w:val="32"/>
               </w:rPr>
-              <w:t xml:space="preserve">T.S.7.1.19.3 – </w:t>
-            </w:r>
-            <w:proofErr w:type="spellStart"/>
-            <w:r>
-              <w:rPr>
-                <w:rFonts w:cs="Arial"/>
-                <w:b/>
-                <w:sz w:val="28"/>
-                <w:szCs w:val="32"/>
-              </w:rPr>
-              <w:t>Kramam</w:t>
-            </w:r>
-            <w:proofErr w:type="spellEnd"/>
+              <w:t>T.S.7.1.19.3 – Kramam</w:t>
+            </w:r>
           </w:p>
           <w:p>
             <w:pPr>
@@ -14782,45 +13247,14 @@
                 <w:szCs w:val="32"/>
               </w:rPr>
             </w:pPr>
-            <w:proofErr w:type="spellStart"/>
-            <w:r>
-              <w:rPr>
-                <w:rFonts w:cs="Arial"/>
-                <w:b/>
-                <w:sz w:val="28"/>
-                <w:szCs w:val="32"/>
-              </w:rPr>
-              <w:t>Krama</w:t>
-            </w:r>
-            <w:proofErr w:type="spellEnd"/>
-            <w:r>
-              <w:rPr>
-                <w:rFonts w:cs="Arial"/>
-                <w:b/>
-                <w:sz w:val="28"/>
-                <w:szCs w:val="32"/>
-              </w:rPr>
-              <w:t xml:space="preserve"> </w:t>
-            </w:r>
-            <w:proofErr w:type="spellStart"/>
-            <w:r>
-              <w:rPr>
-                <w:rFonts w:cs="Arial"/>
-                <w:b/>
-                <w:sz w:val="28"/>
-                <w:szCs w:val="32"/>
-              </w:rPr>
-              <w:t>Vaakyam</w:t>
-            </w:r>
-            <w:proofErr w:type="spellEnd"/>
-            <w:r>
-              <w:rPr>
-                <w:rFonts w:cs="Arial"/>
-                <w:b/>
-                <w:sz w:val="28"/>
-                <w:szCs w:val="32"/>
-              </w:rPr>
-              <w:t xml:space="preserve"> No.– 96</w:t>
+            <w:r>
+              <w:rPr>
+                <w:rFonts w:cs="Arial"/>
+                <w:b/>
+                <w:sz w:val="28"/>
+                <w:szCs w:val="32"/>
+              </w:rPr>
+              <w:t>Krama Vaakyam No.– 96</w:t>
             </w:r>
           </w:p>
           <w:p>
@@ -14841,25 +13275,14 @@
                 <w:szCs w:val="32"/>
               </w:rPr>
             </w:pPr>
-            <w:proofErr w:type="spellStart"/>
-            <w:r>
-              <w:rPr>
-                <w:rFonts w:cs="Arial"/>
-                <w:b/>
-                <w:sz w:val="28"/>
-                <w:szCs w:val="32"/>
-              </w:rPr>
-              <w:t>Panchaati</w:t>
-            </w:r>
-            <w:proofErr w:type="spellEnd"/>
-            <w:r>
-              <w:rPr>
-                <w:rFonts w:cs="Arial"/>
-                <w:b/>
-                <w:sz w:val="28"/>
-                <w:szCs w:val="32"/>
-              </w:rPr>
-              <w:t xml:space="preserve"> No</w:t>
+            <w:r>
+              <w:rPr>
+                <w:rFonts w:cs="Arial"/>
+                <w:b/>
+                <w:sz w:val="28"/>
+                <w:szCs w:val="32"/>
+              </w:rPr>
+              <w:t>Panchaati No</w:t>
             </w:r>
             <w:r>
               <w:rPr>
@@ -15330,7 +13753,6 @@
         </w:rPr>
         <w:t xml:space="preserve">TS </w:t>
       </w:r>
-      <w:proofErr w:type="spellStart"/>
       <w:r>
         <w:rPr>
           <w:b/>
@@ -15341,7 +13763,6 @@
         </w:rPr>
         <w:t>Krama</w:t>
       </w:r>
-      <w:proofErr w:type="spellEnd"/>
       <w:r>
         <w:rPr>
           <w:b/>
@@ -15350,29 +13771,7 @@
           <w:szCs w:val="32"/>
           <w:u w:val="single"/>
         </w:rPr>
-        <w:t xml:space="preserve"> </w:t>
-      </w:r>
-      <w:proofErr w:type="spellStart"/>
-      <w:r>
-        <w:rPr>
-          <w:b/>
-          <w:bCs/>
-          <w:sz w:val="32"/>
-          <w:szCs w:val="32"/>
-          <w:u w:val="single"/>
-        </w:rPr>
-        <w:t>Paatam</w:t>
-      </w:r>
-      <w:proofErr w:type="spellEnd"/>
-      <w:r>
-        <w:rPr>
-          <w:b/>
-          <w:bCs/>
-          <w:sz w:val="32"/>
-          <w:szCs w:val="32"/>
-          <w:u w:val="single"/>
-        </w:rPr>
-        <w:t xml:space="preserve"> – TS </w:t>
+        <w:t xml:space="preserve"> Paatam – TS </w:t>
       </w:r>
       <w:r>
         <w:rPr>
@@ -15620,19 +14019,8 @@
                 <w:sz w:val="32"/>
                 <w:szCs w:val="32"/>
               </w:rPr>
-              <w:t xml:space="preserve">TS 7.1.5.1 - </w:t>
-            </w:r>
-            <w:proofErr w:type="spellStart"/>
-            <w:r>
-              <w:rPr>
-                <w:rFonts w:cs="Arial"/>
-                <w:color w:val="000000"/>
-                <w:sz w:val="32"/>
-                <w:szCs w:val="32"/>
-              </w:rPr>
-              <w:t>Kramam</w:t>
-            </w:r>
-            <w:proofErr w:type="spellEnd"/>
+              <w:t>TS 7.1.5.1 - Kramam</w:t>
+            </w:r>
           </w:p>
           <w:p>
             <w:pPr>
@@ -15678,20 +14066,8 @@
                 <w:szCs w:val="36"/>
                 <w:lang w:bidi="ml-IN"/>
               </w:rPr>
-              <w:t xml:space="preserve"> </w:t>
-            </w:r>
-            <w:proofErr w:type="spellStart"/>
-            <w:r>
-              <w:rPr>
-                <w:rFonts w:cs="Arial"/>
-                <w:bCs/>
-                <w:sz w:val="28"/>
-                <w:szCs w:val="36"/>
-                <w:lang w:bidi="ml-IN"/>
-              </w:rPr>
-              <w:t>Panchaati</w:t>
-            </w:r>
-            <w:proofErr w:type="spellEnd"/>
+              <w:t xml:space="preserve"> Panchaati</w:t>
+            </w:r>
           </w:p>
         </w:tc>
         <w:tc>
@@ -16240,19 +14616,8 @@
                 <w:sz w:val="32"/>
                 <w:szCs w:val="32"/>
               </w:rPr>
-              <w:t xml:space="preserve"> </w:t>
-            </w:r>
-            <w:proofErr w:type="spellStart"/>
-            <w:r>
-              <w:rPr>
-                <w:rFonts w:cs="Arial"/>
-                <w:color w:val="000000"/>
-                <w:sz w:val="32"/>
-                <w:szCs w:val="32"/>
-              </w:rPr>
-              <w:t>Kramam</w:t>
-            </w:r>
-            <w:proofErr w:type="spellEnd"/>
+              <w:t xml:space="preserve"> Kramam</w:t>
+            </w:r>
           </w:p>
           <w:p>
             <w:pPr>
@@ -16300,20 +14665,8 @@
                 <w:szCs w:val="36"/>
                 <w:lang w:bidi="ml-IN"/>
               </w:rPr>
-              <w:t xml:space="preserve"> </w:t>
-            </w:r>
-            <w:proofErr w:type="spellStart"/>
-            <w:r>
-              <w:rPr>
-                <w:rFonts w:cs="Arial"/>
-                <w:bCs/>
-                <w:sz w:val="28"/>
-                <w:szCs w:val="36"/>
-                <w:lang w:bidi="ml-IN"/>
-              </w:rPr>
-              <w:t>Panchaati</w:t>
-            </w:r>
-            <w:proofErr w:type="spellEnd"/>
+              <w:t xml:space="preserve"> Panchaati</w:t>
+            </w:r>
           </w:p>
           <w:p>
             <w:pPr>
@@ -16759,7 +15112,6 @@
               </w:rPr>
               <w:t>(</w:t>
             </w:r>
-            <w:proofErr w:type="spellStart"/>
             <w:r>
               <w:rPr>
                 <w:rFonts w:cs="Arial"/>
@@ -16767,17 +15119,7 @@
                 <w:sz w:val="28"/>
                 <w:szCs w:val="28"/>
               </w:rPr>
-              <w:t>avagraha</w:t>
-            </w:r>
-            <w:proofErr w:type="spellEnd"/>
-            <w:r>
-              <w:rPr>
-                <w:rFonts w:cs="Arial"/>
-                <w:color w:val="000000"/>
-                <w:sz w:val="28"/>
-                <w:szCs w:val="28"/>
-              </w:rPr>
-              <w:t xml:space="preserve"> to indicate ‘</w:t>
+              <w:t>avagraha to indicate ‘</w:t>
             </w:r>
             <w:r>
               <w:rPr>
@@ -16883,19 +15225,8 @@
                 <w:sz w:val="32"/>
                 <w:szCs w:val="32"/>
               </w:rPr>
-              <w:t xml:space="preserve"> </w:t>
-            </w:r>
-            <w:proofErr w:type="spellStart"/>
-            <w:r>
-              <w:rPr>
-                <w:rFonts w:cs="Arial"/>
-                <w:color w:val="000000"/>
-                <w:sz w:val="32"/>
-                <w:szCs w:val="32"/>
-              </w:rPr>
-              <w:t>Kramam</w:t>
-            </w:r>
-            <w:proofErr w:type="spellEnd"/>
+              <w:t xml:space="preserve"> Kramam</w:t>
+            </w:r>
           </w:p>
           <w:p>
             <w:pPr>
@@ -16921,19 +15252,8 @@
                 <w:sz w:val="32"/>
                 <w:szCs w:val="32"/>
               </w:rPr>
-              <w:t xml:space="preserve">31st </w:t>
-            </w:r>
-            <w:proofErr w:type="spellStart"/>
-            <w:r>
-              <w:rPr>
-                <w:rFonts w:cs="Arial"/>
-                <w:color w:val="000000"/>
-                <w:sz w:val="32"/>
-                <w:szCs w:val="32"/>
-              </w:rPr>
-              <w:t>Panchaati</w:t>
-            </w:r>
-            <w:proofErr w:type="spellEnd"/>
+              <w:t>31st Panchaati</w:t>
+            </w:r>
           </w:p>
           <w:p>
             <w:pPr>
@@ -17288,27 +15608,7 @@
                 <w:szCs w:val="28"/>
               </w:rPr>
               <w:br/>
-              <w:t>(</w:t>
-            </w:r>
-            <w:proofErr w:type="spellStart"/>
-            <w:r>
-              <w:rPr>
-                <w:rFonts w:cs="Arial"/>
-                <w:color w:val="000000"/>
-                <w:sz w:val="28"/>
-                <w:szCs w:val="28"/>
-              </w:rPr>
-              <w:t>avagraha</w:t>
-            </w:r>
-            <w:proofErr w:type="spellEnd"/>
-            <w:r>
-              <w:rPr>
-                <w:rFonts w:cs="Arial"/>
-                <w:color w:val="000000"/>
-                <w:sz w:val="28"/>
-                <w:szCs w:val="28"/>
-              </w:rPr>
-              <w:t xml:space="preserve"> to indicate ‘</w:t>
+              <w:t>(avagraha to indicate ‘</w:t>
             </w:r>
             <w:r>
               <w:rPr>
@@ -17406,19 +15706,8 @@
                 <w:sz w:val="32"/>
                 <w:szCs w:val="32"/>
               </w:rPr>
-              <w:t xml:space="preserve"> </w:t>
-            </w:r>
-            <w:proofErr w:type="spellStart"/>
-            <w:r>
-              <w:rPr>
-                <w:rFonts w:cs="Arial"/>
-                <w:color w:val="000000"/>
-                <w:sz w:val="32"/>
-                <w:szCs w:val="32"/>
-              </w:rPr>
-              <w:t>Kramam</w:t>
-            </w:r>
-            <w:proofErr w:type="spellEnd"/>
+              <w:t xml:space="preserve"> Kramam</w:t>
+            </w:r>
           </w:p>
           <w:p>
             <w:pPr>
@@ -17444,19 +15733,8 @@
                 <w:sz w:val="32"/>
                 <w:szCs w:val="32"/>
               </w:rPr>
-              <w:t xml:space="preserve">31st </w:t>
-            </w:r>
-            <w:proofErr w:type="spellStart"/>
-            <w:r>
-              <w:rPr>
-                <w:rFonts w:cs="Arial"/>
-                <w:color w:val="000000"/>
-                <w:sz w:val="32"/>
-                <w:szCs w:val="32"/>
-              </w:rPr>
-              <w:t>Panchaati</w:t>
-            </w:r>
-            <w:proofErr w:type="spellEnd"/>
+              <w:t>31st Panchaati</w:t>
+            </w:r>
           </w:p>
           <w:p>
             <w:pPr>
@@ -17863,27 +16141,7 @@
                 <w:szCs w:val="28"/>
               </w:rPr>
               <w:br/>
-              <w:t>(</w:t>
-            </w:r>
-            <w:proofErr w:type="spellStart"/>
-            <w:r>
-              <w:rPr>
-                <w:rFonts w:cs="Arial"/>
-                <w:color w:val="000000"/>
-                <w:sz w:val="28"/>
-                <w:szCs w:val="28"/>
-              </w:rPr>
-              <w:t>avagraha</w:t>
-            </w:r>
-            <w:proofErr w:type="spellEnd"/>
-            <w:r>
-              <w:rPr>
-                <w:rFonts w:cs="Arial"/>
-                <w:color w:val="000000"/>
-                <w:sz w:val="28"/>
-                <w:szCs w:val="28"/>
-              </w:rPr>
-              <w:t xml:space="preserve"> to indicate ‘</w:t>
+              <w:t>(avagraha to indicate ‘</w:t>
             </w:r>
             <w:r>
               <w:rPr>
@@ -17980,19 +16238,8 @@
                 <w:sz w:val="32"/>
                 <w:szCs w:val="32"/>
               </w:rPr>
-              <w:t xml:space="preserve"> </w:t>
-            </w:r>
-            <w:proofErr w:type="spellStart"/>
-            <w:r>
-              <w:rPr>
-                <w:rFonts w:cs="Arial"/>
-                <w:color w:val="000000"/>
-                <w:sz w:val="32"/>
-                <w:szCs w:val="32"/>
-              </w:rPr>
-              <w:t>Kramam</w:t>
-            </w:r>
-            <w:proofErr w:type="spellEnd"/>
+              <w:t xml:space="preserve"> Kramam</w:t>
+            </w:r>
           </w:p>
           <w:p>
             <w:pPr>
@@ -18018,19 +16265,8 @@
                 <w:sz w:val="32"/>
                 <w:szCs w:val="32"/>
               </w:rPr>
-              <w:t xml:space="preserve">31st </w:t>
-            </w:r>
-            <w:proofErr w:type="spellStart"/>
-            <w:r>
-              <w:rPr>
-                <w:rFonts w:cs="Arial"/>
-                <w:color w:val="000000"/>
-                <w:sz w:val="32"/>
-                <w:szCs w:val="32"/>
-              </w:rPr>
-              <w:t>Panchaati</w:t>
-            </w:r>
-            <w:proofErr w:type="spellEnd"/>
+              <w:t>31st Panchaati</w:t>
+            </w:r>
           </w:p>
           <w:p>
             <w:pPr>
@@ -18473,27 +16709,7 @@
                 <w:szCs w:val="28"/>
               </w:rPr>
               <w:br/>
-              <w:t>(</w:t>
-            </w:r>
-            <w:proofErr w:type="spellStart"/>
-            <w:r>
-              <w:rPr>
-                <w:rFonts w:cs="Arial"/>
-                <w:color w:val="000000"/>
-                <w:sz w:val="28"/>
-                <w:szCs w:val="28"/>
-              </w:rPr>
-              <w:t>avagraha</w:t>
-            </w:r>
-            <w:proofErr w:type="spellEnd"/>
-            <w:r>
-              <w:rPr>
-                <w:rFonts w:cs="Arial"/>
-                <w:color w:val="000000"/>
-                <w:sz w:val="28"/>
-                <w:szCs w:val="28"/>
-              </w:rPr>
-              <w:t xml:space="preserve"> to indicate ‘</w:t>
+              <w:t>(avagraha to indicate ‘</w:t>
             </w:r>
             <w:r>
               <w:rPr>
@@ -18581,19 +16797,8 @@
                 <w:sz w:val="32"/>
                 <w:szCs w:val="32"/>
               </w:rPr>
-              <w:t xml:space="preserve"> </w:t>
-            </w:r>
-            <w:proofErr w:type="spellStart"/>
-            <w:r>
-              <w:rPr>
-                <w:rFonts w:cs="Arial"/>
-                <w:color w:val="000000"/>
-                <w:sz w:val="32"/>
-                <w:szCs w:val="32"/>
-              </w:rPr>
-              <w:t>Kramam</w:t>
-            </w:r>
-            <w:proofErr w:type="spellEnd"/>
+              <w:t xml:space="preserve"> Kramam</w:t>
+            </w:r>
           </w:p>
           <w:p>
             <w:pPr>
@@ -18628,19 +16833,8 @@
                 <w:sz w:val="32"/>
                 <w:szCs w:val="32"/>
               </w:rPr>
-              <w:t xml:space="preserve"> </w:t>
-            </w:r>
-            <w:proofErr w:type="spellStart"/>
-            <w:r>
-              <w:rPr>
-                <w:rFonts w:cs="Arial"/>
-                <w:color w:val="000000"/>
-                <w:sz w:val="32"/>
-                <w:szCs w:val="32"/>
-              </w:rPr>
-              <w:t>Panchaati</w:t>
-            </w:r>
-            <w:proofErr w:type="spellEnd"/>
+              <w:t xml:space="preserve"> Panchaati</w:t>
+            </w:r>
           </w:p>
           <w:p>
             <w:pPr>
@@ -19120,27 +17314,7 @@
                 <w:szCs w:val="28"/>
               </w:rPr>
               <w:br/>
-              <w:t>(</w:t>
-            </w:r>
-            <w:proofErr w:type="spellStart"/>
-            <w:r>
-              <w:rPr>
-                <w:rFonts w:cs="Arial"/>
-                <w:color w:val="000000"/>
-                <w:sz w:val="28"/>
-                <w:szCs w:val="28"/>
-              </w:rPr>
-              <w:t>avagraha</w:t>
-            </w:r>
-            <w:proofErr w:type="spellEnd"/>
-            <w:r>
-              <w:rPr>
-                <w:rFonts w:cs="Arial"/>
-                <w:color w:val="000000"/>
-                <w:sz w:val="28"/>
-                <w:szCs w:val="28"/>
-              </w:rPr>
-              <w:t xml:space="preserve"> to indicate ‘</w:t>
+              <w:t>(avagraha to indicate ‘</w:t>
             </w:r>
             <w:r>
               <w:rPr>
@@ -19228,7 +17402,6 @@
         <w:lastRenderedPageBreak/>
         <w:t xml:space="preserve">TS </w:t>
       </w:r>
-      <w:proofErr w:type="spellStart"/>
       <w:r>
         <w:rPr>
           <w:b/>
@@ -19239,7 +17412,6 @@
         </w:rPr>
         <w:t>Krama</w:t>
       </w:r>
-      <w:proofErr w:type="spellEnd"/>
       <w:r>
         <w:rPr>
           <w:b/>
@@ -19248,29 +17420,7 @@
           <w:szCs w:val="32"/>
           <w:u w:val="single"/>
         </w:rPr>
-        <w:t xml:space="preserve"> </w:t>
-      </w:r>
-      <w:proofErr w:type="spellStart"/>
-      <w:r>
-        <w:rPr>
-          <w:b/>
-          <w:bCs/>
-          <w:sz w:val="32"/>
-          <w:szCs w:val="32"/>
-          <w:u w:val="single"/>
-        </w:rPr>
-        <w:t>Paatam</w:t>
-      </w:r>
-      <w:proofErr w:type="spellEnd"/>
-      <w:r>
-        <w:rPr>
-          <w:b/>
-          <w:bCs/>
-          <w:sz w:val="32"/>
-          <w:szCs w:val="32"/>
-          <w:u w:val="single"/>
-        </w:rPr>
-        <w:t xml:space="preserve"> – TS </w:t>
+        <w:t xml:space="preserve"> Paatam – TS </w:t>
       </w:r>
       <w:r>
         <w:rPr>
@@ -19610,7 +17760,7 @@
 </file>
 
 <file path=word/endnotes.xml><?xml version="1.0" encoding="utf-8"?>
-<w:endnotes xmlns:wpc="http://schemas.microsoft.com/office/word/2010/wordprocessingCanvas" xmlns:cx="http://schemas.microsoft.com/office/drawing/2014/chartex" xmlns:cx1="http://schemas.microsoft.com/office/drawing/2015/9/8/chartex" xmlns:mc="http://schemas.openxmlformats.org/markup-compatibility/2006" xmlns:o="urn:schemas-microsoft-com:office:office" xmlns:r="http://schemas.openxmlformats.org/officeDocument/2006/relationships" xmlns:m="http://schemas.openxmlformats.org/officeDocument/2006/math" xmlns:v="urn:schemas-microsoft-com:vml" xmlns:wp14="http://schemas.microsoft.com/office/word/2010/wordprocessingDrawing" xmlns:wp="http://schemas.openxmlformats.org/drawingml/2006/wordprocessingDrawing" xmlns:w10="urn:schemas-microsoft-com:office:word" xmlns:w="http://schemas.openxmlformats.org/wordprocessingml/2006/main" xmlns:w14="http://schemas.microsoft.com/office/word/2010/wordml" xmlns:w15="http://schemas.microsoft.com/office/word/2012/wordml" xmlns:w16se="http://schemas.microsoft.com/office/word/2015/wordml/symex" xmlns:wpg="http://schemas.microsoft.com/office/word/2010/wordprocessingGroup" xmlns:wpi="http://schemas.microsoft.com/office/word/2010/wordprocessingInk" xmlns:wne="http://schemas.microsoft.com/office/word/2006/wordml" xmlns:wps="http://schemas.microsoft.com/office/word/2010/wordprocessingShape" mc:Ignorable="w14 w15 w16se wp14">
+<w:endnotes xmlns:wpc="http://schemas.microsoft.com/office/word/2010/wordprocessingCanvas" xmlns:cx="http://schemas.microsoft.com/office/drawing/2014/chartex" xmlns:cx1="http://schemas.microsoft.com/office/drawing/2015/9/8/chartex" xmlns:cx2="http://schemas.microsoft.com/office/drawing/2015/10/21/chartex" xmlns:cx3="http://schemas.microsoft.com/office/drawing/2016/5/9/chartex" xmlns:cx4="http://schemas.microsoft.com/office/drawing/2016/5/10/chartex" xmlns:cx5="http://schemas.microsoft.com/office/drawing/2016/5/11/chartex" xmlns:cx6="http://schemas.microsoft.com/office/drawing/2016/5/12/chartex" xmlns:cx7="http://schemas.microsoft.com/office/drawing/2016/5/13/chartex" xmlns:cx8="http://schemas.microsoft.com/office/drawing/2016/5/14/chartex" xmlns:mc="http://schemas.openxmlformats.org/markup-compatibility/2006" xmlns:aink="http://schemas.microsoft.com/office/drawing/2016/ink" xmlns:am3d="http://schemas.microsoft.com/office/drawing/2017/model3d" xmlns:o="urn:schemas-microsoft-com:office:office" xmlns:oel="http://schemas.microsoft.com/office/2019/extlst" xmlns:r="http://schemas.openxmlformats.org/officeDocument/2006/relationships" xmlns:m="http://schemas.openxmlformats.org/officeDocument/2006/math" xmlns:v="urn:schemas-microsoft-com:vml" xmlns:wp14="http://schemas.microsoft.com/office/word/2010/wordprocessingDrawing" xmlns:wp="http://schemas.openxmlformats.org/drawingml/2006/wordprocessingDrawing" xmlns:w10="urn:schemas-microsoft-com:office:word" xmlns:w="http://schemas.openxmlformats.org/wordprocessingml/2006/main" xmlns:w14="http://schemas.microsoft.com/office/word/2010/wordml" xmlns:w15="http://schemas.microsoft.com/office/word/2012/wordml" xmlns:w16cex="http://schemas.microsoft.com/office/word/2018/wordml/cex" xmlns:w16cid="http://schemas.microsoft.com/office/word/2016/wordml/cid" xmlns:w16="http://schemas.microsoft.com/office/word/2018/wordml" xmlns:w16sdtdh="http://schemas.microsoft.com/office/word/2020/wordml/sdtdatahash" xmlns:w16se="http://schemas.microsoft.com/office/word/2015/wordml/symex" xmlns:wpg="http://schemas.microsoft.com/office/word/2010/wordprocessingGroup" xmlns:wpi="http://schemas.microsoft.com/office/word/2010/wordprocessingInk" xmlns:wne="http://schemas.microsoft.com/office/word/2006/wordml" xmlns:wps="http://schemas.microsoft.com/office/word/2010/wordprocessingShape" mc:Ignorable="w14 w15 w16se w16cid w16 w16cex w16sdtdh wp14">
   <w:endnote w:type="separator" w:id="-1">
     <w:p>
       <w:pPr>
@@ -19635,7 +17785,7 @@
 </file>
 
 <file path=word/footer1.xml><?xml version="1.0" encoding="utf-8"?>
-<w:ftr xmlns:wpc="http://schemas.microsoft.com/office/word/2010/wordprocessingCanvas" xmlns:cx="http://schemas.microsoft.com/office/drawing/2014/chartex" xmlns:cx1="http://schemas.microsoft.com/office/drawing/2015/9/8/chartex" xmlns:mc="http://schemas.openxmlformats.org/markup-compatibility/2006" xmlns:o="urn:schemas-microsoft-com:office:office" xmlns:r="http://schemas.openxmlformats.org/officeDocument/2006/relationships" xmlns:m="http://schemas.openxmlformats.org/officeDocument/2006/math" xmlns:v="urn:schemas-microsoft-com:vml" xmlns:wp14="http://schemas.microsoft.com/office/word/2010/wordprocessingDrawing" xmlns:wp="http://schemas.openxmlformats.org/drawingml/2006/wordprocessingDrawing" xmlns:w10="urn:schemas-microsoft-com:office:word" xmlns:w="http://schemas.openxmlformats.org/wordprocessingml/2006/main" xmlns:w14="http://schemas.microsoft.com/office/word/2010/wordml" xmlns:w15="http://schemas.microsoft.com/office/word/2012/wordml" xmlns:w16se="http://schemas.microsoft.com/office/word/2015/wordml/symex" xmlns:wpg="http://schemas.microsoft.com/office/word/2010/wordprocessingGroup" xmlns:wpi="http://schemas.microsoft.com/office/word/2010/wordprocessingInk" xmlns:wne="http://schemas.microsoft.com/office/word/2006/wordml" xmlns:wps="http://schemas.microsoft.com/office/word/2010/wordprocessingShape" mc:Ignorable="w14 w15 w16se wp14">
+<w:ftr xmlns:wpc="http://schemas.microsoft.com/office/word/2010/wordprocessingCanvas" xmlns:cx="http://schemas.microsoft.com/office/drawing/2014/chartex" xmlns:cx1="http://schemas.microsoft.com/office/drawing/2015/9/8/chartex" xmlns:cx2="http://schemas.microsoft.com/office/drawing/2015/10/21/chartex" xmlns:cx3="http://schemas.microsoft.com/office/drawing/2016/5/9/chartex" xmlns:cx4="http://schemas.microsoft.com/office/drawing/2016/5/10/chartex" xmlns:cx5="http://schemas.microsoft.com/office/drawing/2016/5/11/chartex" xmlns:cx6="http://schemas.microsoft.com/office/drawing/2016/5/12/chartex" xmlns:cx7="http://schemas.microsoft.com/office/drawing/2016/5/13/chartex" xmlns:cx8="http://schemas.microsoft.com/office/drawing/2016/5/14/chartex" xmlns:mc="http://schemas.openxmlformats.org/markup-compatibility/2006" xmlns:aink="http://schemas.microsoft.com/office/drawing/2016/ink" xmlns:am3d="http://schemas.microsoft.com/office/drawing/2017/model3d" xmlns:o="urn:schemas-microsoft-com:office:office" xmlns:oel="http://schemas.microsoft.com/office/2019/extlst" xmlns:r="http://schemas.openxmlformats.org/officeDocument/2006/relationships" xmlns:m="http://schemas.openxmlformats.org/officeDocument/2006/math" xmlns:v="urn:schemas-microsoft-com:vml" xmlns:wp14="http://schemas.microsoft.com/office/word/2010/wordprocessingDrawing" xmlns:wp="http://schemas.openxmlformats.org/drawingml/2006/wordprocessingDrawing" xmlns:w10="urn:schemas-microsoft-com:office:word" xmlns:w="http://schemas.openxmlformats.org/wordprocessingml/2006/main" xmlns:w14="http://schemas.microsoft.com/office/word/2010/wordml" xmlns:w15="http://schemas.microsoft.com/office/word/2012/wordml" xmlns:w16cex="http://schemas.microsoft.com/office/word/2018/wordml/cex" xmlns:w16cid="http://schemas.microsoft.com/office/word/2016/wordml/cid" xmlns:w16="http://schemas.microsoft.com/office/word/2018/wordml" xmlns:w16sdtdh="http://schemas.microsoft.com/office/word/2020/wordml/sdtdatahash" xmlns:w16se="http://schemas.microsoft.com/office/word/2015/wordml/symex" xmlns:wpg="http://schemas.microsoft.com/office/word/2010/wordprocessingGroup" xmlns:wpi="http://schemas.microsoft.com/office/word/2010/wordprocessingInk" xmlns:wne="http://schemas.microsoft.com/office/word/2006/wordml" xmlns:wps="http://schemas.microsoft.com/office/word/2010/wordprocessingShape" mc:Ignorable="w14 w15 w16se w16cid w16 w16cex w16sdtdh wp14">
   <w:p>
     <w:pPr>
       <w:pBdr>
@@ -19816,7 +17966,7 @@
 </file>
 
 <file path=word/footer2.xml><?xml version="1.0" encoding="utf-8"?>
-<w:ftr xmlns:wpc="http://schemas.microsoft.com/office/word/2010/wordprocessingCanvas" xmlns:cx="http://schemas.microsoft.com/office/drawing/2014/chartex" xmlns:cx1="http://schemas.microsoft.com/office/drawing/2015/9/8/chartex" xmlns:mc="http://schemas.openxmlformats.org/markup-compatibility/2006" xmlns:o="urn:schemas-microsoft-com:office:office" xmlns:r="http://schemas.openxmlformats.org/officeDocument/2006/relationships" xmlns:m="http://schemas.openxmlformats.org/officeDocument/2006/math" xmlns:v="urn:schemas-microsoft-com:vml" xmlns:wp14="http://schemas.microsoft.com/office/word/2010/wordprocessingDrawing" xmlns:wp="http://schemas.openxmlformats.org/drawingml/2006/wordprocessingDrawing" xmlns:w10="urn:schemas-microsoft-com:office:word" xmlns:w="http://schemas.openxmlformats.org/wordprocessingml/2006/main" xmlns:w14="http://schemas.microsoft.com/office/word/2010/wordml" xmlns:w15="http://schemas.microsoft.com/office/word/2012/wordml" xmlns:w16se="http://schemas.microsoft.com/office/word/2015/wordml/symex" xmlns:wpg="http://schemas.microsoft.com/office/word/2010/wordprocessingGroup" xmlns:wpi="http://schemas.microsoft.com/office/word/2010/wordprocessingInk" xmlns:wne="http://schemas.microsoft.com/office/word/2006/wordml" xmlns:wps="http://schemas.microsoft.com/office/word/2010/wordprocessingShape" mc:Ignorable="w14 w15 w16se wp14">
+<w:ftr xmlns:wpc="http://schemas.microsoft.com/office/word/2010/wordprocessingCanvas" xmlns:cx="http://schemas.microsoft.com/office/drawing/2014/chartex" xmlns:cx1="http://schemas.microsoft.com/office/drawing/2015/9/8/chartex" xmlns:cx2="http://schemas.microsoft.com/office/drawing/2015/10/21/chartex" xmlns:cx3="http://schemas.microsoft.com/office/drawing/2016/5/9/chartex" xmlns:cx4="http://schemas.microsoft.com/office/drawing/2016/5/10/chartex" xmlns:cx5="http://schemas.microsoft.com/office/drawing/2016/5/11/chartex" xmlns:cx6="http://schemas.microsoft.com/office/drawing/2016/5/12/chartex" xmlns:cx7="http://schemas.microsoft.com/office/drawing/2016/5/13/chartex" xmlns:cx8="http://schemas.microsoft.com/office/drawing/2016/5/14/chartex" xmlns:mc="http://schemas.openxmlformats.org/markup-compatibility/2006" xmlns:aink="http://schemas.microsoft.com/office/drawing/2016/ink" xmlns:am3d="http://schemas.microsoft.com/office/drawing/2017/model3d" xmlns:o="urn:schemas-microsoft-com:office:office" xmlns:oel="http://schemas.microsoft.com/office/2019/extlst" xmlns:r="http://schemas.openxmlformats.org/officeDocument/2006/relationships" xmlns:m="http://schemas.openxmlformats.org/officeDocument/2006/math" xmlns:v="urn:schemas-microsoft-com:vml" xmlns:wp14="http://schemas.microsoft.com/office/word/2010/wordprocessingDrawing" xmlns:wp="http://schemas.openxmlformats.org/drawingml/2006/wordprocessingDrawing" xmlns:w10="urn:schemas-microsoft-com:office:word" xmlns:w="http://schemas.openxmlformats.org/wordprocessingml/2006/main" xmlns:w14="http://schemas.microsoft.com/office/word/2010/wordml" xmlns:w15="http://schemas.microsoft.com/office/word/2012/wordml" xmlns:w16cex="http://schemas.microsoft.com/office/word/2018/wordml/cex" xmlns:w16cid="http://schemas.microsoft.com/office/word/2016/wordml/cid" xmlns:w16="http://schemas.microsoft.com/office/word/2018/wordml" xmlns:w16sdtdh="http://schemas.microsoft.com/office/word/2020/wordml/sdtdatahash" xmlns:w16se="http://schemas.microsoft.com/office/word/2015/wordml/symex" xmlns:wpg="http://schemas.microsoft.com/office/word/2010/wordprocessingGroup" xmlns:wpi="http://schemas.microsoft.com/office/word/2010/wordprocessingInk" xmlns:wne="http://schemas.microsoft.com/office/word/2006/wordml" xmlns:wps="http://schemas.microsoft.com/office/word/2010/wordprocessingShape" mc:Ignorable="w14 w15 w16se w16cid w16 w16cex w16sdtdh wp14">
   <w:p>
     <w:pPr>
       <w:pBdr>
@@ -20018,7 +18168,7 @@
 </file>
 
 <file path=word/footnotes.xml><?xml version="1.0" encoding="utf-8"?>
-<w:footnotes xmlns:wpc="http://schemas.microsoft.com/office/word/2010/wordprocessingCanvas" xmlns:cx="http://schemas.microsoft.com/office/drawing/2014/chartex" xmlns:cx1="http://schemas.microsoft.com/office/drawing/2015/9/8/chartex" xmlns:mc="http://schemas.openxmlformats.org/markup-compatibility/2006" xmlns:o="urn:schemas-microsoft-com:office:office" xmlns:r="http://schemas.openxmlformats.org/officeDocument/2006/relationships" xmlns:m="http://schemas.openxmlformats.org/officeDocument/2006/math" xmlns:v="urn:schemas-microsoft-com:vml" xmlns:wp14="http://schemas.microsoft.com/office/word/2010/wordprocessingDrawing" xmlns:wp="http://schemas.openxmlformats.org/drawingml/2006/wordprocessingDrawing" xmlns:w10="urn:schemas-microsoft-com:office:word" xmlns:w="http://schemas.openxmlformats.org/wordprocessingml/2006/main" xmlns:w14="http://schemas.microsoft.com/office/word/2010/wordml" xmlns:w15="http://schemas.microsoft.com/office/word/2012/wordml" xmlns:w16se="http://schemas.microsoft.com/office/word/2015/wordml/symex" xmlns:wpg="http://schemas.microsoft.com/office/word/2010/wordprocessingGroup" xmlns:wpi="http://schemas.microsoft.com/office/word/2010/wordprocessingInk" xmlns:wne="http://schemas.microsoft.com/office/word/2006/wordml" xmlns:wps="http://schemas.microsoft.com/office/word/2010/wordprocessingShape" mc:Ignorable="w14 w15 w16se wp14">
+<w:footnotes xmlns:wpc="http://schemas.microsoft.com/office/word/2010/wordprocessingCanvas" xmlns:cx="http://schemas.microsoft.com/office/drawing/2014/chartex" xmlns:cx1="http://schemas.microsoft.com/office/drawing/2015/9/8/chartex" xmlns:cx2="http://schemas.microsoft.com/office/drawing/2015/10/21/chartex" xmlns:cx3="http://schemas.microsoft.com/office/drawing/2016/5/9/chartex" xmlns:cx4="http://schemas.microsoft.com/office/drawing/2016/5/10/chartex" xmlns:cx5="http://schemas.microsoft.com/office/drawing/2016/5/11/chartex" xmlns:cx6="http://schemas.microsoft.com/office/drawing/2016/5/12/chartex" xmlns:cx7="http://schemas.microsoft.com/office/drawing/2016/5/13/chartex" xmlns:cx8="http://schemas.microsoft.com/office/drawing/2016/5/14/chartex" xmlns:mc="http://schemas.openxmlformats.org/markup-compatibility/2006" xmlns:aink="http://schemas.microsoft.com/office/drawing/2016/ink" xmlns:am3d="http://schemas.microsoft.com/office/drawing/2017/model3d" xmlns:o="urn:schemas-microsoft-com:office:office" xmlns:oel="http://schemas.microsoft.com/office/2019/extlst" xmlns:r="http://schemas.openxmlformats.org/officeDocument/2006/relationships" xmlns:m="http://schemas.openxmlformats.org/officeDocument/2006/math" xmlns:v="urn:schemas-microsoft-com:vml" xmlns:wp14="http://schemas.microsoft.com/office/word/2010/wordprocessingDrawing" xmlns:wp="http://schemas.openxmlformats.org/drawingml/2006/wordprocessingDrawing" xmlns:w10="urn:schemas-microsoft-com:office:word" xmlns:w="http://schemas.openxmlformats.org/wordprocessingml/2006/main" xmlns:w14="http://schemas.microsoft.com/office/word/2010/wordml" xmlns:w15="http://schemas.microsoft.com/office/word/2012/wordml" xmlns:w16cex="http://schemas.microsoft.com/office/word/2018/wordml/cex" xmlns:w16cid="http://schemas.microsoft.com/office/word/2016/wordml/cid" xmlns:w16="http://schemas.microsoft.com/office/word/2018/wordml" xmlns:w16sdtdh="http://schemas.microsoft.com/office/word/2020/wordml/sdtdatahash" xmlns:w16se="http://schemas.microsoft.com/office/word/2015/wordml/symex" xmlns:wpg="http://schemas.microsoft.com/office/word/2010/wordprocessingGroup" xmlns:wpi="http://schemas.microsoft.com/office/word/2010/wordprocessingInk" xmlns:wne="http://schemas.microsoft.com/office/word/2006/wordml" xmlns:wps="http://schemas.microsoft.com/office/word/2010/wordprocessingShape" mc:Ignorable="w14 w15 w16se w16cid w16 w16cex w16sdtdh wp14">
   <w:footnote w:type="separator" w:id="-1">
     <w:p>
       <w:pPr>
@@ -20043,7 +18193,7 @@
 </file>
 
 <file path=word/header1.xml><?xml version="1.0" encoding="utf-8"?>
-<w:hdr xmlns:wpc="http://schemas.microsoft.com/office/word/2010/wordprocessingCanvas" xmlns:cx="http://schemas.microsoft.com/office/drawing/2014/chartex" xmlns:cx1="http://schemas.microsoft.com/office/drawing/2015/9/8/chartex" xmlns:mc="http://schemas.openxmlformats.org/markup-compatibility/2006" xmlns:o="urn:schemas-microsoft-com:office:office" xmlns:r="http://schemas.openxmlformats.org/officeDocument/2006/relationships" xmlns:m="http://schemas.openxmlformats.org/officeDocument/2006/math" xmlns:v="urn:schemas-microsoft-com:vml" xmlns:wp14="http://schemas.microsoft.com/office/word/2010/wordprocessingDrawing" xmlns:wp="http://schemas.openxmlformats.org/drawingml/2006/wordprocessingDrawing" xmlns:w10="urn:schemas-microsoft-com:office:word" xmlns:w="http://schemas.openxmlformats.org/wordprocessingml/2006/main" xmlns:w14="http://schemas.microsoft.com/office/word/2010/wordml" xmlns:w15="http://schemas.microsoft.com/office/word/2012/wordml" xmlns:w16se="http://schemas.microsoft.com/office/word/2015/wordml/symex" xmlns:wpg="http://schemas.microsoft.com/office/word/2010/wordprocessingGroup" xmlns:wpi="http://schemas.microsoft.com/office/word/2010/wordprocessingInk" xmlns:wne="http://schemas.microsoft.com/office/word/2006/wordml" xmlns:wps="http://schemas.microsoft.com/office/word/2010/wordprocessingShape" mc:Ignorable="w14 w15 w16se wp14">
+<w:hdr xmlns:wpc="http://schemas.microsoft.com/office/word/2010/wordprocessingCanvas" xmlns:cx="http://schemas.microsoft.com/office/drawing/2014/chartex" xmlns:cx1="http://schemas.microsoft.com/office/drawing/2015/9/8/chartex" xmlns:cx2="http://schemas.microsoft.com/office/drawing/2015/10/21/chartex" xmlns:cx3="http://schemas.microsoft.com/office/drawing/2016/5/9/chartex" xmlns:cx4="http://schemas.microsoft.com/office/drawing/2016/5/10/chartex" xmlns:cx5="http://schemas.microsoft.com/office/drawing/2016/5/11/chartex" xmlns:cx6="http://schemas.microsoft.com/office/drawing/2016/5/12/chartex" xmlns:cx7="http://schemas.microsoft.com/office/drawing/2016/5/13/chartex" xmlns:cx8="http://schemas.microsoft.com/office/drawing/2016/5/14/chartex" xmlns:mc="http://schemas.openxmlformats.org/markup-compatibility/2006" xmlns:aink="http://schemas.microsoft.com/office/drawing/2016/ink" xmlns:am3d="http://schemas.microsoft.com/office/drawing/2017/model3d" xmlns:o="urn:schemas-microsoft-com:office:office" xmlns:oel="http://schemas.microsoft.com/office/2019/extlst" xmlns:r="http://schemas.openxmlformats.org/officeDocument/2006/relationships" xmlns:m="http://schemas.openxmlformats.org/officeDocument/2006/math" xmlns:v="urn:schemas-microsoft-com:vml" xmlns:wp14="http://schemas.microsoft.com/office/word/2010/wordprocessingDrawing" xmlns:wp="http://schemas.openxmlformats.org/drawingml/2006/wordprocessingDrawing" xmlns:w10="urn:schemas-microsoft-com:office:word" xmlns:w="http://schemas.openxmlformats.org/wordprocessingml/2006/main" xmlns:w14="http://schemas.microsoft.com/office/word/2010/wordml" xmlns:w15="http://schemas.microsoft.com/office/word/2012/wordml" xmlns:w16cex="http://schemas.microsoft.com/office/word/2018/wordml/cex" xmlns:w16cid="http://schemas.microsoft.com/office/word/2016/wordml/cid" xmlns:w16="http://schemas.microsoft.com/office/word/2018/wordml" xmlns:w16sdtdh="http://schemas.microsoft.com/office/word/2020/wordml/sdtdatahash" xmlns:w16se="http://schemas.microsoft.com/office/word/2015/wordml/symex" xmlns:wpg="http://schemas.microsoft.com/office/word/2010/wordprocessingGroup" xmlns:wpi="http://schemas.microsoft.com/office/word/2010/wordprocessingInk" xmlns:wne="http://schemas.microsoft.com/office/word/2006/wordml" xmlns:wps="http://schemas.microsoft.com/office/word/2010/wordprocessingShape" mc:Ignorable="w14 w15 w16se w16cid w16 w16cex w16sdtdh wp14">
   <w:p>
     <w:pPr>
       <w:pStyle w:val="Header"/>
@@ -20056,7 +18206,7 @@
 </file>
 
 <file path=word/header2.xml><?xml version="1.0" encoding="utf-8"?>
-<w:hdr xmlns:wpc="http://schemas.microsoft.com/office/word/2010/wordprocessingCanvas" xmlns:cx="http://schemas.microsoft.com/office/drawing/2014/chartex" xmlns:cx1="http://schemas.microsoft.com/office/drawing/2015/9/8/chartex" xmlns:mc="http://schemas.openxmlformats.org/markup-compatibility/2006" xmlns:o="urn:schemas-microsoft-com:office:office" xmlns:r="http://schemas.openxmlformats.org/officeDocument/2006/relationships" xmlns:m="http://schemas.openxmlformats.org/officeDocument/2006/math" xmlns:v="urn:schemas-microsoft-com:vml" xmlns:wp14="http://schemas.microsoft.com/office/word/2010/wordprocessingDrawing" xmlns:wp="http://schemas.openxmlformats.org/drawingml/2006/wordprocessingDrawing" xmlns:w10="urn:schemas-microsoft-com:office:word" xmlns:w="http://schemas.openxmlformats.org/wordprocessingml/2006/main" xmlns:w14="http://schemas.microsoft.com/office/word/2010/wordml" xmlns:w15="http://schemas.microsoft.com/office/word/2012/wordml" xmlns:w16se="http://schemas.microsoft.com/office/word/2015/wordml/symex" xmlns:wpg="http://schemas.microsoft.com/office/word/2010/wordprocessingGroup" xmlns:wpi="http://schemas.microsoft.com/office/word/2010/wordprocessingInk" xmlns:wne="http://schemas.microsoft.com/office/word/2006/wordml" xmlns:wps="http://schemas.microsoft.com/office/word/2010/wordprocessingShape" mc:Ignorable="w14 w15 w16se wp14">
+<w:hdr xmlns:wpc="http://schemas.microsoft.com/office/word/2010/wordprocessingCanvas" xmlns:cx="http://schemas.microsoft.com/office/drawing/2014/chartex" xmlns:cx1="http://schemas.microsoft.com/office/drawing/2015/9/8/chartex" xmlns:cx2="http://schemas.microsoft.com/office/drawing/2015/10/21/chartex" xmlns:cx3="http://schemas.microsoft.com/office/drawing/2016/5/9/chartex" xmlns:cx4="http://schemas.microsoft.com/office/drawing/2016/5/10/chartex" xmlns:cx5="http://schemas.microsoft.com/office/drawing/2016/5/11/chartex" xmlns:cx6="http://schemas.microsoft.com/office/drawing/2016/5/12/chartex" xmlns:cx7="http://schemas.microsoft.com/office/drawing/2016/5/13/chartex" xmlns:cx8="http://schemas.microsoft.com/office/drawing/2016/5/14/chartex" xmlns:mc="http://schemas.openxmlformats.org/markup-compatibility/2006" xmlns:aink="http://schemas.microsoft.com/office/drawing/2016/ink" xmlns:am3d="http://schemas.microsoft.com/office/drawing/2017/model3d" xmlns:o="urn:schemas-microsoft-com:office:office" xmlns:oel="http://schemas.microsoft.com/office/2019/extlst" xmlns:r="http://schemas.openxmlformats.org/officeDocument/2006/relationships" xmlns:m="http://schemas.openxmlformats.org/officeDocument/2006/math" xmlns:v="urn:schemas-microsoft-com:vml" xmlns:wp14="http://schemas.microsoft.com/office/word/2010/wordprocessingDrawing" xmlns:wp="http://schemas.openxmlformats.org/drawingml/2006/wordprocessingDrawing" xmlns:w10="urn:schemas-microsoft-com:office:word" xmlns:w="http://schemas.openxmlformats.org/wordprocessingml/2006/main" xmlns:w14="http://schemas.microsoft.com/office/word/2010/wordml" xmlns:w15="http://schemas.microsoft.com/office/word/2012/wordml" xmlns:w16cex="http://schemas.microsoft.com/office/word/2018/wordml/cex" xmlns:w16cid="http://schemas.microsoft.com/office/word/2016/wordml/cid" xmlns:w16="http://schemas.microsoft.com/office/word/2018/wordml" xmlns:w16sdtdh="http://schemas.microsoft.com/office/word/2020/wordml/sdtdatahash" xmlns:w16se="http://schemas.microsoft.com/office/word/2015/wordml/symex" xmlns:wpg="http://schemas.microsoft.com/office/word/2010/wordprocessingGroup" xmlns:wpi="http://schemas.microsoft.com/office/word/2010/wordprocessingInk" xmlns:wne="http://schemas.microsoft.com/office/word/2006/wordml" xmlns:wps="http://schemas.microsoft.com/office/word/2010/wordprocessingShape" mc:Ignorable="w14 w15 w16se w16cid w16 w16cex w16sdtdh wp14">
   <w:p>
     <w:pPr>
       <w:pStyle w:val="Header"/>
@@ -20069,7 +18219,7 @@
 </file>
 
 <file path=word/styles.xml><?xml version="1.0" encoding="utf-8"?>
-<w:styles xmlns:mc="http://schemas.openxmlformats.org/markup-compatibility/2006" xmlns:r="http://schemas.openxmlformats.org/officeDocument/2006/relationships" xmlns:w="http://schemas.openxmlformats.org/wordprocessingml/2006/main" xmlns:w14="http://schemas.microsoft.com/office/word/2010/wordml" xmlns:w15="http://schemas.microsoft.com/office/word/2012/wordml" xmlns:w16se="http://schemas.microsoft.com/office/word/2015/wordml/symex" mc:Ignorable="w14 w15 w16se">
+<w:styles xmlns:mc="http://schemas.openxmlformats.org/markup-compatibility/2006" xmlns:r="http://schemas.openxmlformats.org/officeDocument/2006/relationships" xmlns:w="http://schemas.openxmlformats.org/wordprocessingml/2006/main" xmlns:w14="http://schemas.microsoft.com/office/word/2010/wordml" xmlns:w15="http://schemas.microsoft.com/office/word/2012/wordml" xmlns:w16cex="http://schemas.microsoft.com/office/word/2018/wordml/cex" xmlns:w16cid="http://schemas.microsoft.com/office/word/2016/wordml/cid" xmlns:w16="http://schemas.microsoft.com/office/word/2018/wordml" xmlns:w16sdtdh="http://schemas.microsoft.com/office/word/2020/wordml/sdtdatahash" xmlns:w16se="http://schemas.microsoft.com/office/word/2015/wordml/symex" mc:Ignorable="w14 w15 w16se w16cid w16 w16cex w16sdtdh">
   <w:docDefaults>
     <w:rPrDefault>
       <w:rPr>
@@ -20079,7 +18229,7 @@
     </w:rPrDefault>
     <w:pPrDefault/>
   </w:docDefaults>
-  <w:latentStyles w:defLockedState="0" w:defUIPriority="99" w:defSemiHidden="0" w:defUnhideWhenUsed="0" w:defQFormat="0" w:count="371">
+  <w:latentStyles w:defLockedState="0" w:defUIPriority="99" w:defSemiHidden="0" w:defUnhideWhenUsed="0" w:defQFormat="0" w:count="376">
     <w:lsdException w:name="Normal" w:uiPriority="0" w:qFormat="1"/>
     <w:lsdException w:name="heading 1" w:uiPriority="9" w:qFormat="1"/>
     <w:lsdException w:name="heading 2" w:semiHidden="1" w:uiPriority="9" w:unhideWhenUsed="1" w:qFormat="1"/>
@@ -20185,7 +18335,6 @@
     <w:lsdException w:name="HTML Sample" w:semiHidden="1" w:unhideWhenUsed="1"/>
     <w:lsdException w:name="HTML Typewriter" w:semiHidden="1" w:unhideWhenUsed="1"/>
     <w:lsdException w:name="HTML Variable" w:semiHidden="1" w:unhideWhenUsed="1"/>
-    <w:lsdException w:name="Normal Table" w:semiHidden="1" w:unhideWhenUsed="1"/>
     <w:lsdException w:name="annotation subject" w:semiHidden="1" w:unhideWhenUsed="1"/>
     <w:lsdException w:name="No List" w:semiHidden="1" w:unhideWhenUsed="1"/>
     <w:lsdException w:name="Outline List 1" w:semiHidden="1" w:unhideWhenUsed="1"/>
@@ -20228,11 +18377,8 @@
     <w:lsdException w:name="Table Contemporary" w:semiHidden="1" w:unhideWhenUsed="1"/>
     <w:lsdException w:name="Table Elegant" w:semiHidden="1" w:unhideWhenUsed="1"/>
     <w:lsdException w:name="Table Professional" w:semiHidden="1" w:unhideWhenUsed="1"/>
-    <w:lsdException w:name="Table Subtle 1" w:semiHidden="1" w:unhideWhenUsed="1"/>
     <w:lsdException w:name="Table Subtle 2" w:semiHidden="1" w:unhideWhenUsed="1"/>
     <w:lsdException w:name="Table Web 1" w:semiHidden="1" w:unhideWhenUsed="1"/>
-    <w:lsdException w:name="Table Web 2" w:semiHidden="1" w:unhideWhenUsed="1"/>
-    <w:lsdException w:name="Table Web 3" w:semiHidden="1" w:unhideWhenUsed="1"/>
     <w:lsdException w:name="Balloon Text" w:semiHidden="1" w:unhideWhenUsed="1"/>
     <w:lsdException w:name="Table Grid" w:uiPriority="59"/>
     <w:lsdException w:name="Table Theme" w:semiHidden="1" w:unhideWhenUsed="1"/>
@@ -20451,6 +18597,11 @@
     <w:lsdException w:name="List Table 5 Dark Accent 6" w:uiPriority="50"/>
     <w:lsdException w:name="List Table 6 Colorful Accent 6" w:uiPriority="51"/>
     <w:lsdException w:name="List Table 7 Colorful Accent 6" w:uiPriority="52"/>
+    <w:lsdException w:name="Mention" w:semiHidden="1" w:unhideWhenUsed="1"/>
+    <w:lsdException w:name="Smart Hyperlink" w:semiHidden="1" w:unhideWhenUsed="1"/>
+    <w:lsdException w:name="Hashtag" w:semiHidden="1" w:unhideWhenUsed="1"/>
+    <w:lsdException w:name="Unresolved Mention" w:semiHidden="1" w:unhideWhenUsed="1"/>
+    <w:lsdException w:name="Smart Link" w:semiHidden="1" w:unhideWhenUsed="1"/>
   </w:latentStyles>
   <w:style w:type="paragraph" w:default="1" w:styleId="Normal">
     <w:name w:val="Normal"/>

</xml_diff>